<commit_message>
started future direction and methods
</commit_message>
<xml_diff>
--- a/public_chapter/PublicChapter_draft_v13.docx
+++ b/public_chapter/PublicChapter_draft_v13.docx
@@ -1432,21 +1432,7 @@
             <w:rStyle w:val="Hyperlink"/>
             <w:noProof/>
           </w:rPr>
-          <w:t>The world sayin’ what you are becaus</w:t>
-        </w:r>
-        <w:r>
-          <w:rPr>
-            <w:rStyle w:val="Hyperlink"/>
-            <w:noProof/>
-          </w:rPr>
-          <w:t>e</w:t>
-        </w:r>
-        <w:r>
-          <w:rPr>
-            <w:rStyle w:val="Hyperlink"/>
-            <w:noProof/>
-          </w:rPr>
-          <w:t xml:space="preserve"> you’re young and black, don’t believe ‘em</w:t>
+          <w:t>The world sayin’ what you are because you’re young and black, don’t believe ‘em</w:t>
         </w:r>
       </w:hyperlink>
     </w:p>
@@ -1843,13 +1829,13 @@
       <w:pPr>
         <w:pStyle w:val="Lyrics"/>
       </w:pPr>
-      <w:bookmarkStart w:id="0" w:name="_Toc163323791"/>
-      <w:bookmarkStart w:id="1" w:name="_Toc164511957"/>
+      <w:bookmarkStart w:id="0" w:name="_Toc164511957"/>
+      <w:bookmarkStart w:id="1" w:name="_Toc163323791"/>
       <w:r>
         <w:lastRenderedPageBreak/>
         <w:t>I do</w:t>
       </w:r>
-      <w:bookmarkEnd w:id="1"/>
+      <w:bookmarkEnd w:id="0"/>
     </w:p>
     <w:p>
       <w:pPr>
@@ -1862,7 +1848,7 @@
       <w:r>
         <w:t>Flipside-postlude by Kid Quill</w:t>
       </w:r>
-      <w:bookmarkEnd w:id="0"/>
+      <w:bookmarkEnd w:id="1"/>
     </w:p>
     <w:p>
       <w:pPr>
@@ -11809,17 +11795,10 @@
       <w:r>
         <w:tab/>
       </w:r>
-      <w:proofErr w:type="gramStart"/>
       <w:r>
         <w:tab/>
-      </w:r>
-      <w:r>
-        <w:t xml:space="preserve">  </w:t>
-      </w:r>
-      <w:r>
-        <w:t>November</w:t>
-      </w:r>
-      <w:proofErr w:type="gramEnd"/>
+        <w:t xml:space="preserve"> November</w:t>
+      </w:r>
       <w:r>
         <w:t xml:space="preserve"> 2023</w:t>
       </w:r>
@@ -13656,10 +13635,13 @@
         <w:t>walk around the city. I</w:t>
       </w:r>
       <w:r>
-        <w:t>t was cold</w:t>
-      </w:r>
-      <w:r>
-        <w:t xml:space="preserve">, quiet, </w:t>
+        <w:t xml:space="preserve">t was </w:t>
+      </w:r>
+      <w:r>
+        <w:t xml:space="preserve">… </w:t>
+      </w:r>
+      <w:r>
+        <w:t xml:space="preserve">quiet, </w:t>
       </w:r>
       <w:r>
         <w:t>the sides</w:t>
@@ -13683,7 +13665,7 @@
         <w:t>r</w:t>
       </w:r>
       <w:r>
-        <w:t xml:space="preserve"> way to Monona Terrace, tiptoeing around the icy, slippery sidewalks. </w:t>
+        <w:t xml:space="preserve"> way to Monona Terrace, tiptoeing around icy, slippery sidewalks. </w:t>
       </w:r>
       <w:r>
         <w:t>We had gone ice skating on a small lake earlier in the day</w:t>
@@ -13713,19 +13695,10 @@
         <w:t>completely frozen over</w:t>
       </w:r>
       <w:r>
-        <w:t xml:space="preserve"> </w:t>
-      </w:r>
-      <w:r>
-        <w:t>multiple</w:t>
-      </w:r>
-      <w:r>
-        <w:t xml:space="preserve"> feet deep</w:t>
-      </w:r>
-      <w:r>
-        <w:t>,</w:t>
-      </w:r>
-      <w:r>
-        <w:t xml:space="preserve"> I was astounded.</w:t>
+        <w:t xml:space="preserve">, </w:t>
+      </w:r>
+      <w:r>
+        <w:t>I was astounded.</w:t>
       </w:r>
       <w:r>
         <w:t xml:space="preserve"> </w:t>
@@ -13775,7 +13748,13 @@
         </w:rPr>
       </w:pPr>
       <w:r>
-        <w:t>A lot has changed in 7 years. This year</w:t>
+        <w:t>A lot has changed in 7 years.</w:t>
+      </w:r>
+      <w:r>
+        <w:t xml:space="preserve"> </w:t>
+      </w:r>
+      <w:r>
+        <w:t>This year</w:t>
       </w:r>
       <w:r>
         <w:t xml:space="preserve"> </w:t>
@@ -14424,37 +14403,34 @@
         <w:t xml:space="preserve">my understanding of </w:t>
       </w:r>
       <w:r>
-        <w:t xml:space="preserve">a subject. </w:t>
-      </w:r>
-      <w:r>
-        <w:t>That childlike, innocent curiosity on the search for deeper understanding. B</w:t>
-      </w:r>
-      <w:r>
-        <w:t xml:space="preserve">ecoming so enthused with that feeling of learning something new that it becomes more than </w:t>
-      </w:r>
-      <w:r>
-        <w:t>just</w:t>
-      </w:r>
-      <w:r>
-        <w:t xml:space="preserve"> a</w:t>
-      </w:r>
-      <w:r>
-        <w:t xml:space="preserve"> subject</w:t>
-      </w:r>
-      <w:r>
-        <w:t>,</w:t>
-      </w:r>
-      <w:r>
-        <w:t xml:space="preserve"> but a</w:t>
-      </w:r>
-      <w:r>
-        <w:t xml:space="preserve"> lifelong</w:t>
-      </w:r>
-      <w:r>
-        <w:t xml:space="preserve"> passion</w:t>
-      </w:r>
-      <w:r>
-        <w:t>.</w:t>
+        <w:t>a subject.</w:t>
+      </w:r>
+      <w:r>
+        <w:t xml:space="preserve"> </w:t>
+      </w:r>
+      <w:r>
+        <w:t>That childlike, innocent curiosity on the search for deeper understanding. Becoming so enthused with that feeling of learning something new that it becomes more than just a subject, but a lifelong passion.</w:t>
+      </w:r>
+      <w:r>
+        <w:t xml:space="preserve"> And I’ve been able to apply </w:t>
+      </w:r>
+      <w:r>
+        <w:t>this passion</w:t>
+      </w:r>
+      <w:r>
+        <w:t xml:space="preserve"> outside of science too: I </w:t>
+      </w:r>
+      <w:r>
+        <w:t>created</w:t>
+      </w:r>
+      <w:r>
+        <w:t xml:space="preserve"> a podcast, learned the basics of music production</w:t>
+      </w:r>
+      <w:r>
+        <w:t xml:space="preserve"> and sound editing</w:t>
+      </w:r>
+      <w:r>
+        <w:t>, and I can code in 4 different languages.</w:t>
       </w:r>
       <w:r>
         <w:t xml:space="preserve"> When I look back at my time in graduate school, there are a lot of bad moments. But I guess you could say that my love for </w:t>
@@ -14819,6 +14795,7 @@
           <w:sz w:val="20"/>
           <w:szCs w:val="20"/>
         </w:rPr>
+        <w:lastRenderedPageBreak/>
         <w:t>Other parts to potentially add in!</w:t>
       </w:r>
     </w:p>
@@ -14835,7 +14812,6 @@
           <w:sz w:val="20"/>
           <w:szCs w:val="20"/>
         </w:rPr>
-        <w:lastRenderedPageBreak/>
         <w:t xml:space="preserve">Can you imagine knowing that you loved something, and then wondering years later where the love went? Time is a fickle thing. Like any relationship, you need reminders about why you fell in love in the first place. Graduate school for me was a grueling experience. As I’m sure many former graduate students understand, the constant failure, trying an experiment again, failing, and learning to finally find an answer is extremely demoralizing. It takes a special kind of person to continue that journey. And right now, I don’t know if I’m it. </w:t>
       </w:r>
     </w:p>

</xml_diff>

<commit_message>
slight update; need to introduce sonder
</commit_message>
<xml_diff>
--- a/public_chapter/PublicChapter_draft_v13.docx
+++ b/public_chapter/PublicChapter_draft_v13.docx
@@ -1,6 +1,6 @@
 
 <file path=word/document.xml><?xml version="1.0" encoding="utf-8"?>
-<w:document xmlns:wpc="http://schemas.microsoft.com/office/word/2010/wordprocessingCanvas" xmlns:cx="http://schemas.microsoft.com/office/drawing/2014/chartex" xmlns:cx1="http://schemas.microsoft.com/office/drawing/2015/9/8/chartex" xmlns:cx2="http://schemas.microsoft.com/office/drawing/2015/10/21/chartex" xmlns:cx3="http://schemas.microsoft.com/office/drawing/2016/5/9/chartex" xmlns:cx4="http://schemas.microsoft.com/office/drawing/2016/5/10/chartex" xmlns:cx5="http://schemas.microsoft.com/office/drawing/2016/5/11/chartex" xmlns:cx6="http://schemas.microsoft.com/office/drawing/2016/5/12/chartex" xmlns:cx7="http://schemas.microsoft.com/office/drawing/2016/5/13/chartex" xmlns:cx8="http://schemas.microsoft.com/office/drawing/2016/5/14/chartex" xmlns:mc="http://schemas.openxmlformats.org/markup-compatibility/2006" xmlns:aink="http://schemas.microsoft.com/office/drawing/2016/ink" xmlns:am3d="http://schemas.microsoft.com/office/drawing/2017/model3d" xmlns:o="urn:schemas-microsoft-com:office:office" xmlns:oel="http://schemas.microsoft.com/office/2019/extlst" xmlns:r="http://schemas.openxmlformats.org/officeDocument/2006/relationships" xmlns:m="http://schemas.openxmlformats.org/officeDocument/2006/math" xmlns:v="urn:schemas-microsoft-com:vml" xmlns:wp14="http://schemas.microsoft.com/office/word/2010/wordprocessingDrawing" xmlns:wp="http://schemas.openxmlformats.org/drawingml/2006/wordprocessingDrawing" xmlns:w10="urn:schemas-microsoft-com:office:word" xmlns:w="http://schemas.openxmlformats.org/wordprocessingml/2006/main" xmlns:w14="http://schemas.microsoft.com/office/word/2010/wordml" xmlns:w15="http://schemas.microsoft.com/office/word/2012/wordml" xmlns:w16cex="http://schemas.microsoft.com/office/word/2018/wordml/cex" xmlns:w16cid="http://schemas.microsoft.com/office/word/2016/wordml/cid" xmlns:w16="http://schemas.microsoft.com/office/word/2018/wordml" xmlns:w16sdtdh="http://schemas.microsoft.com/office/word/2020/wordml/sdtdatahash" xmlns:w16se="http://schemas.microsoft.com/office/word/2015/wordml/symex" xmlns:wpg="http://schemas.microsoft.com/office/word/2010/wordprocessingGroup" xmlns:wpi="http://schemas.microsoft.com/office/word/2010/wordprocessingInk" xmlns:wne="http://schemas.microsoft.com/office/word/2006/wordml" xmlns:wps="http://schemas.microsoft.com/office/word/2010/wordprocessingShape" mc:Ignorable="w14 w15 w16se w16cid w16 w16cex w16sdtdh wp14">
+<w:document xmlns:wpc="http://schemas.microsoft.com/office/word/2010/wordprocessingCanvas" xmlns:cx="http://schemas.microsoft.com/office/drawing/2014/chartex" xmlns:cx1="http://schemas.microsoft.com/office/drawing/2015/9/8/chartex" xmlns:cx2="http://schemas.microsoft.com/office/drawing/2015/10/21/chartex" xmlns:cx3="http://schemas.microsoft.com/office/drawing/2016/5/9/chartex" xmlns:cx4="http://schemas.microsoft.com/office/drawing/2016/5/10/chartex" xmlns:cx5="http://schemas.microsoft.com/office/drawing/2016/5/11/chartex" xmlns:cx6="http://schemas.microsoft.com/office/drawing/2016/5/12/chartex" xmlns:cx7="http://schemas.microsoft.com/office/drawing/2016/5/13/chartex" xmlns:cx8="http://schemas.microsoft.com/office/drawing/2016/5/14/chartex" xmlns:mc="http://schemas.openxmlformats.org/markup-compatibility/2006" xmlns:aink="http://schemas.microsoft.com/office/drawing/2016/ink" xmlns:am3d="http://schemas.microsoft.com/office/drawing/2017/model3d" xmlns:o="urn:schemas-microsoft-com:office:office" xmlns:oel="http://schemas.microsoft.com/office/2019/extlst" xmlns:r="http://schemas.openxmlformats.org/officeDocument/2006/relationships" xmlns:m="http://schemas.openxmlformats.org/officeDocument/2006/math" xmlns:v="urn:schemas-microsoft-com:vml" xmlns:wp14="http://schemas.microsoft.com/office/word/2010/wordprocessingDrawing" xmlns:wp="http://schemas.openxmlformats.org/drawingml/2006/wordprocessingDrawing" xmlns:w10="urn:schemas-microsoft-com:office:word" xmlns:w="http://schemas.openxmlformats.org/wordprocessingml/2006/main" xmlns:w14="http://schemas.microsoft.com/office/word/2010/wordml" xmlns:w15="http://schemas.microsoft.com/office/word/2012/wordml" xmlns:w16cex="http://schemas.microsoft.com/office/word/2018/wordml/cex" xmlns:w16cid="http://schemas.microsoft.com/office/word/2016/wordml/cid" xmlns:w16="http://schemas.microsoft.com/office/word/2018/wordml" xmlns:w16du="http://schemas.microsoft.com/office/word/2023/wordml/word16du" xmlns:w16sdtdh="http://schemas.microsoft.com/office/word/2020/wordml/sdtdatahash" xmlns:w16se="http://schemas.microsoft.com/office/word/2015/wordml/symex" xmlns:wpg="http://schemas.microsoft.com/office/word/2010/wordprocessingGroup" xmlns:wpi="http://schemas.microsoft.com/office/word/2010/wordprocessingInk" xmlns:wne="http://schemas.microsoft.com/office/word/2006/wordml" xmlns:wps="http://schemas.microsoft.com/office/word/2010/wordprocessingShape" mc:Ignorable="w14 w15 w16se w16cid w16 w16cex w16sdtdh w16du wp14">
   <w:body>
     <w:p>
       <w:pPr>
@@ -269,7 +269,376 @@
           <w:sz w:val="20"/>
           <w:szCs w:val="20"/>
         </w:rPr>
-        <w:t>I write this chapter to identify with anyone who has ever felt inadequate, who has suffered from imposter syndrome, and who throughout failure nearly gave up. This chapter highlights my journey into a world of knowledge that I never thought I would have the opportunity to take</w:t>
+        <w:t xml:space="preserve">The rest of the thesis is research and work, but when I saw the opportunity to write a chapter about “the parts of the story of science that don’t get told in scientific publication”, I </w:t>
+      </w:r>
+      <w:r>
+        <w:rPr>
+          <w:sz w:val="20"/>
+          <w:szCs w:val="20"/>
+        </w:rPr>
+        <w:t>was</w:t>
+      </w:r>
+      <w:r>
+        <w:rPr>
+          <w:sz w:val="20"/>
+          <w:szCs w:val="20"/>
+        </w:rPr>
+        <w:t xml:space="preserve"> compelled</w:t>
+      </w:r>
+      <w:r>
+        <w:rPr>
+          <w:sz w:val="20"/>
+          <w:szCs w:val="20"/>
+        </w:rPr>
+        <w:t xml:space="preserve"> to develop a creative way to share more of the personal struggles that PhD students can experience.</w:t>
+      </w:r>
+    </w:p>
+    <w:p>
+      <w:pPr>
+        <w:jc w:val="both"/>
+        <w:rPr>
+          <w:sz w:val="20"/>
+          <w:szCs w:val="20"/>
+        </w:rPr>
+      </w:pPr>
+      <w:r>
+        <w:rPr>
+          <w:sz w:val="20"/>
+          <w:szCs w:val="20"/>
+        </w:rPr>
+        <w:t>Committing to becoming an expert</w:t>
+      </w:r>
+      <w:r>
+        <w:rPr>
+          <w:sz w:val="20"/>
+          <w:szCs w:val="20"/>
+        </w:rPr>
+        <w:t>, to become someone at the pinnacle</w:t>
+      </w:r>
+      <w:r>
+        <w:rPr>
+          <w:sz w:val="20"/>
+          <w:szCs w:val="20"/>
+        </w:rPr>
+        <w:t xml:space="preserve"> of learning how to learn, is a … daunting task. Early on in my PhD career, my advisor challenged me: know what you don’t know. And it’s worked: I’ve finished my research, discovered something novel, and </w:t>
+      </w:r>
+      <w:r>
+        <w:rPr>
+          <w:sz w:val="20"/>
+          <w:szCs w:val="20"/>
+        </w:rPr>
+        <w:t xml:space="preserve">am </w:t>
+      </w:r>
+      <w:r>
+        <w:rPr>
+          <w:sz w:val="20"/>
+          <w:szCs w:val="20"/>
+        </w:rPr>
+        <w:t xml:space="preserve">working to </w:t>
+      </w:r>
+      <w:r>
+        <w:rPr>
+          <w:sz w:val="20"/>
+          <w:szCs w:val="20"/>
+        </w:rPr>
+        <w:t xml:space="preserve">publish my research to put down </w:t>
+      </w:r>
+      <w:r>
+        <w:rPr>
+          <w:sz w:val="20"/>
+          <w:szCs w:val="20"/>
+        </w:rPr>
+        <w:t xml:space="preserve">my infinitesimally small </w:t>
+      </w:r>
+      <w:r>
+        <w:rPr>
+          <w:sz w:val="20"/>
+          <w:szCs w:val="20"/>
+        </w:rPr>
+        <w:t xml:space="preserve">stamp </w:t>
+      </w:r>
+      <w:r>
+        <w:rPr>
+          <w:sz w:val="20"/>
+          <w:szCs w:val="20"/>
+        </w:rPr>
+        <w:t xml:space="preserve">in history. </w:t>
+      </w:r>
+    </w:p>
+    <w:p>
+      <w:pPr>
+        <w:jc w:val="both"/>
+        <w:rPr>
+          <w:sz w:val="20"/>
+          <w:szCs w:val="20"/>
+        </w:rPr>
+      </w:pPr>
+      <w:r>
+        <w:rPr>
+          <w:sz w:val="20"/>
+          <w:szCs w:val="20"/>
+        </w:rPr>
+        <w:t>M</w:t>
+      </w:r>
+      <w:r>
+        <w:rPr>
+          <w:sz w:val="20"/>
+          <w:szCs w:val="20"/>
+        </w:rPr>
+        <w:t>y PhD</w:t>
+      </w:r>
+      <w:r>
+        <w:rPr>
+          <w:sz w:val="20"/>
+          <w:szCs w:val="20"/>
+        </w:rPr>
+        <w:t xml:space="preserve"> </w:t>
+      </w:r>
+      <w:r>
+        <w:rPr>
+          <w:sz w:val="20"/>
+          <w:szCs w:val="20"/>
+        </w:rPr>
+        <w:t xml:space="preserve">wasn’t straight forward. </w:t>
+      </w:r>
+      <w:r>
+        <w:rPr>
+          <w:sz w:val="20"/>
+          <w:szCs w:val="20"/>
+        </w:rPr>
+        <w:t>It was a journe</w:t>
+      </w:r>
+      <w:r>
+        <w:rPr>
+          <w:sz w:val="20"/>
+          <w:szCs w:val="20"/>
+        </w:rPr>
+        <w:t xml:space="preserve">y, learning step by step bits of knowledge about cell membranes and biophysical forces. But I’ve </w:t>
+      </w:r>
+      <w:r>
+        <w:rPr>
+          <w:sz w:val="20"/>
+          <w:szCs w:val="20"/>
+        </w:rPr>
+        <w:t>learned much more than just science</w:t>
+      </w:r>
+      <w:r>
+        <w:rPr>
+          <w:sz w:val="20"/>
+          <w:szCs w:val="20"/>
+        </w:rPr>
+        <w:t>, trekked through feelings of …, and</w:t>
+      </w:r>
+      <w:r>
+        <w:rPr>
+          <w:sz w:val="20"/>
+          <w:szCs w:val="20"/>
+        </w:rPr>
+        <w:t xml:space="preserve"> currently learning how much my research has </w:t>
+      </w:r>
+      <w:r>
+        <w:rPr>
+          <w:sz w:val="20"/>
+          <w:szCs w:val="20"/>
+        </w:rPr>
+        <w:t xml:space="preserve">taught </w:t>
+      </w:r>
+      <w:r>
+        <w:rPr>
+          <w:sz w:val="20"/>
+          <w:szCs w:val="20"/>
+        </w:rPr>
+        <w:t xml:space="preserve">me </w:t>
+      </w:r>
+      <w:r>
+        <w:rPr>
+          <w:sz w:val="20"/>
+          <w:szCs w:val="20"/>
+        </w:rPr>
+        <w:t xml:space="preserve">about my mental health. </w:t>
+      </w:r>
+    </w:p>
+    <w:p>
+      <w:pPr>
+        <w:jc w:val="both"/>
+        <w:rPr>
+          <w:sz w:val="20"/>
+          <w:szCs w:val="20"/>
+        </w:rPr>
+      </w:pPr>
+      <w:r>
+        <w:rPr>
+          <w:sz w:val="20"/>
+          <w:szCs w:val="20"/>
+        </w:rPr>
+        <w:t xml:space="preserve">Like </w:t>
+      </w:r>
+      <w:r>
+        <w:rPr>
+          <w:sz w:val="20"/>
+          <w:szCs w:val="20"/>
+        </w:rPr>
+        <w:t>many other students before me, I’ve struggled mightily with my mental</w:t>
+      </w:r>
+      <w:r>
+        <w:rPr>
+          <w:sz w:val="20"/>
+          <w:szCs w:val="20"/>
+        </w:rPr>
+        <w:t>.</w:t>
+      </w:r>
+      <w:r>
+        <w:rPr>
+          <w:sz w:val="20"/>
+          <w:szCs w:val="20"/>
+        </w:rPr>
+        <w:t xml:space="preserve"> A</w:t>
+      </w:r>
+      <w:r>
+        <w:rPr>
+          <w:sz w:val="20"/>
+          <w:szCs w:val="20"/>
+        </w:rPr>
+        <w:t xml:space="preserve">nd it felt like a necessary addition to my PhD thesis to share a transparent view of </w:t>
+      </w:r>
+      <w:r>
+        <w:rPr>
+          <w:sz w:val="20"/>
+          <w:szCs w:val="20"/>
+        </w:rPr>
+        <w:t>my</w:t>
+      </w:r>
+      <w:r>
+        <w:rPr>
+          <w:sz w:val="20"/>
+          <w:szCs w:val="20"/>
+        </w:rPr>
+        <w:t xml:space="preserve"> graduate school experience.</w:t>
+      </w:r>
+    </w:p>
+    <w:p>
+      <w:pPr>
+        <w:jc w:val="both"/>
+        <w:rPr>
+          <w:sz w:val="20"/>
+          <w:szCs w:val="20"/>
+        </w:rPr>
+      </w:pPr>
+      <w:r>
+        <w:rPr>
+          <w:sz w:val="20"/>
+          <w:szCs w:val="20"/>
+        </w:rPr>
+        <w:t xml:space="preserve">Sonder: I know that I’m not alone in my struggles. I’m quite fortunate to be in graduate school, being paid to learn, and …. But all the same my mental health has …. And I’m glad/fortunate/… to be able to share a transparent view of </w:t>
+      </w:r>
+      <w:r>
+        <w:rPr>
+          <w:sz w:val="20"/>
+          <w:szCs w:val="20"/>
+        </w:rPr>
+        <w:t>my</w:t>
+      </w:r>
+      <w:r>
+        <w:rPr>
+          <w:sz w:val="20"/>
+          <w:szCs w:val="20"/>
+        </w:rPr>
+        <w:t xml:space="preserve"> graduate school experience</w:t>
+      </w:r>
+      <w:r>
+        <w:rPr>
+          <w:sz w:val="20"/>
+          <w:szCs w:val="20"/>
+        </w:rPr>
+        <w:t xml:space="preserve">, all the while becoming </w:t>
+      </w:r>
+      <w:r>
+        <w:rPr>
+          <w:sz w:val="20"/>
+          <w:szCs w:val="20"/>
+        </w:rPr>
+        <w:t>…</w:t>
+      </w:r>
+    </w:p>
+    <w:p>
+      <w:pPr>
+        <w:jc w:val="both"/>
+        <w:rPr>
+          <w:sz w:val="20"/>
+          <w:szCs w:val="20"/>
+        </w:rPr>
+      </w:pPr>
+      <w:r>
+        <w:rPr>
+          <w:sz w:val="20"/>
+          <w:szCs w:val="20"/>
+        </w:rPr>
+        <w:t xml:space="preserve">I write this chapter to </w:t>
+      </w:r>
+      <w:r>
+        <w:rPr>
+          <w:sz w:val="20"/>
+          <w:szCs w:val="20"/>
+        </w:rPr>
+        <w:t>… (share perceived experience)</w:t>
+      </w:r>
+      <w:r>
+        <w:rPr>
+          <w:sz w:val="20"/>
+          <w:szCs w:val="20"/>
+        </w:rPr>
+        <w:t xml:space="preserve"> anyone who has ever felt inadequate, who has suffered from imposter syndrome, and who throughout failure nearly gave up. This chapter highlights my journey into a world of knowledge that I never </w:t>
+      </w:r>
+      <w:r>
+        <w:rPr>
+          <w:sz w:val="20"/>
+          <w:szCs w:val="20"/>
+        </w:rPr>
+        <w:t>dreamed</w:t>
+      </w:r>
+      <w:r>
+        <w:rPr>
+          <w:sz w:val="20"/>
+          <w:szCs w:val="20"/>
+        </w:rPr>
+        <w:t xml:space="preserve"> </w:t>
+      </w:r>
+      <w:r>
+        <w:rPr>
+          <w:sz w:val="20"/>
+          <w:szCs w:val="20"/>
+        </w:rPr>
+        <w:t xml:space="preserve">to </w:t>
+      </w:r>
+      <w:r>
+        <w:rPr>
+          <w:sz w:val="20"/>
+          <w:szCs w:val="20"/>
+        </w:rPr>
+        <w:t>have the opportunity to take</w:t>
+      </w:r>
+      <w:r>
+        <w:rPr>
+          <w:sz w:val="20"/>
+          <w:szCs w:val="20"/>
+        </w:rPr>
+        <w:t xml:space="preserve">, and the </w:t>
+      </w:r>
+      <w:proofErr w:type="gramStart"/>
+      <w:r>
+        <w:rPr>
+          <w:sz w:val="20"/>
+          <w:szCs w:val="20"/>
+        </w:rPr>
+        <w:t>…(</w:t>
+      </w:r>
+      <w:proofErr w:type="gramEnd"/>
+      <w:r>
+        <w:rPr>
+          <w:sz w:val="20"/>
+          <w:szCs w:val="20"/>
+        </w:rPr>
+        <w:t>flowery way to say mental health journey)</w:t>
       </w:r>
       <w:r>
         <w:rPr>
@@ -283,7 +652,53 @@
           <w:sz w:val="20"/>
           <w:szCs w:val="20"/>
         </w:rPr>
-        <w:t xml:space="preserve">I hope it gives you some perspective on the process </w:t>
+        <w:t>I hope it gives you some perspective on</w:t>
+      </w:r>
+      <w:r>
+        <w:rPr>
+          <w:sz w:val="20"/>
+          <w:szCs w:val="20"/>
+        </w:rPr>
+        <w:t xml:space="preserve"> how pushing yourself the </w:t>
+      </w:r>
+      <w:proofErr w:type="spellStart"/>
+      <w:r>
+        <w:rPr>
+          <w:sz w:val="20"/>
+          <w:szCs w:val="20"/>
+        </w:rPr>
+        <w:t>the</w:t>
+      </w:r>
+      <w:proofErr w:type="spellEnd"/>
+      <w:r>
+        <w:rPr>
+          <w:sz w:val="20"/>
+          <w:szCs w:val="20"/>
+        </w:rPr>
+        <w:t xml:space="preserve"> boundary of knowledge can </w:t>
+      </w:r>
+      <w:proofErr w:type="gramStart"/>
+      <w:r>
+        <w:rPr>
+          <w:sz w:val="20"/>
+          <w:szCs w:val="20"/>
+        </w:rPr>
+        <w:t>…(</w:t>
+      </w:r>
+      <w:proofErr w:type="gramEnd"/>
+      <w:r>
+        <w:rPr>
+          <w:sz w:val="20"/>
+          <w:szCs w:val="20"/>
+        </w:rPr>
+        <w:t>another way to say tiring mental health journey)</w:t>
+      </w:r>
+      <w:r>
+        <w:rPr>
+          <w:sz w:val="20"/>
+          <w:szCs w:val="20"/>
+        </w:rPr>
+        <w:t xml:space="preserve"> process </w:t>
       </w:r>
       <w:r>
         <w:rPr>
@@ -318,14 +733,7 @@
           <w:sz w:val="20"/>
           <w:szCs w:val="20"/>
         </w:rPr>
-        <w:t xml:space="preserve"> in learning</w:t>
-      </w:r>
-      <w:r>
-        <w:rPr>
-          <w:sz w:val="20"/>
-          <w:szCs w:val="20"/>
-        </w:rPr>
-        <w:t>.</w:t>
+        <w:t xml:space="preserve"> in learning.</w:t>
       </w:r>
     </w:p>
     <w:p>
@@ -341,14 +749,7 @@
           <w:sz w:val="20"/>
           <w:szCs w:val="20"/>
         </w:rPr>
-        <w:t>The rest of the thesis is research and work, but when I saw the opportunity to write a chapter about “the parts of the story of science that don’t get told in scientific publication”, I felt compelled.</w:t>
-      </w:r>
-      <w:r>
-        <w:rPr>
-          <w:sz w:val="20"/>
-          <w:szCs w:val="20"/>
-        </w:rPr>
-        <w:t xml:space="preserve"> Thank you to </w:t>
+        <w:t xml:space="preserve">Thank you to </w:t>
       </w:r>
       <w:proofErr w:type="spellStart"/>
       <w:r>
@@ -396,49 +797,66 @@
           <w:sz w:val="20"/>
           <w:szCs w:val="20"/>
         </w:rPr>
-        <w:t>M</w:t>
-      </w:r>
-      <w:r>
-        <w:rPr>
-          <w:sz w:val="20"/>
-          <w:szCs w:val="20"/>
-        </w:rPr>
-        <w:t xml:space="preserve">y PhD journey wasn’t straight forward. Like many other students before me, I’ve struggled mightily with my mental </w:t>
-      </w:r>
-      <w:r>
-        <w:rPr>
-          <w:sz w:val="20"/>
-          <w:szCs w:val="20"/>
-        </w:rPr>
-        <w:t xml:space="preserve">and physical </w:t>
-      </w:r>
-      <w:r>
-        <w:rPr>
-          <w:sz w:val="20"/>
-          <w:szCs w:val="20"/>
-        </w:rPr>
-        <w:t xml:space="preserve">health, and it felt like a necessary addition to my PhD thesis to share a transparent view of </w:t>
-      </w:r>
-      <w:r>
-        <w:rPr>
-          <w:sz w:val="20"/>
-          <w:szCs w:val="20"/>
-        </w:rPr>
-        <w:t>my</w:t>
-      </w:r>
-      <w:r>
-        <w:rPr>
-          <w:sz w:val="20"/>
-          <w:szCs w:val="20"/>
-        </w:rPr>
-        <w:t xml:space="preserve"> graduate school experience.</w:t>
-      </w:r>
-      <w:r>
-        <w:rPr>
-          <w:sz w:val="20"/>
-          <w:szCs w:val="20"/>
-        </w:rPr>
-        <w:t xml:space="preserve"> </w:t>
+        <w:t xml:space="preserve">10 years from now, I’m not sure how I’ll feel about graduate school. 7 </w:t>
+      </w:r>
+      <w:r>
+        <w:rPr>
+          <w:sz w:val="20"/>
+          <w:szCs w:val="20"/>
+        </w:rPr>
+        <w:t xml:space="preserve">whole </w:t>
+      </w:r>
+      <w:r>
+        <w:rPr>
+          <w:sz w:val="20"/>
+          <w:szCs w:val="20"/>
+        </w:rPr>
+        <w:t>years.</w:t>
+      </w:r>
+      <w:r>
+        <w:rPr>
+          <w:sz w:val="20"/>
+          <w:szCs w:val="20"/>
+        </w:rPr>
+        <w:t xml:space="preserve"> </w:t>
+      </w:r>
+      <w:r>
+        <w:rPr>
+          <w:sz w:val="20"/>
+          <w:szCs w:val="20"/>
+        </w:rPr>
+        <w:t>1/4</w:t>
+      </w:r>
+      <w:r>
+        <w:rPr>
+          <w:sz w:val="20"/>
+          <w:szCs w:val="20"/>
+          <w:vertAlign w:val="superscript"/>
+        </w:rPr>
+        <w:t>th</w:t>
+      </w:r>
+      <w:r>
+        <w:rPr>
+          <w:sz w:val="20"/>
+          <w:szCs w:val="20"/>
+        </w:rPr>
+        <w:t xml:space="preserve"> of my life. A project that brought me deeper into the niches of science than I ever thought I could go. What is van der Waals packing anyways? This miniscule attractive force that relies on the periphery of atoms in space. Investigating subatomic interactions within both theoretical and physical experimentation, and making sense of the results. And here, finally at the end, realizing that my thesis is a translation of my findings that this superficially nanoscopic (it’s actually smaller) force has on membrane protein folding and association. Discovery and novelty are extremely difficult to quantify. </w:t>
+      </w:r>
+      <w:proofErr w:type="gramStart"/>
+      <w:r>
+        <w:rPr>
+          <w:sz w:val="20"/>
+          <w:szCs w:val="20"/>
+        </w:rPr>
+        <w:t>So</w:t>
+      </w:r>
+      <w:proofErr w:type="gramEnd"/>
+      <w:r>
+        <w:rPr>
+          <w:sz w:val="20"/>
+          <w:szCs w:val="20"/>
+        </w:rPr>
+        <w:t xml:space="preserve"> what does it mean to become an arbiter of this seemingly immeasurable and imponderable academic knowledge?</w:t>
       </w:r>
     </w:p>
     <w:p>
@@ -454,81 +872,7 @@
           <w:sz w:val="20"/>
           <w:szCs w:val="20"/>
         </w:rPr>
-        <w:t xml:space="preserve">10 years from now, I’m not sure how I’ll feel about graduate school. 7 </w:t>
-      </w:r>
-      <w:r>
-        <w:rPr>
-          <w:sz w:val="20"/>
-          <w:szCs w:val="20"/>
-        </w:rPr>
-        <w:t xml:space="preserve">whole </w:t>
-      </w:r>
-      <w:r>
-        <w:rPr>
-          <w:sz w:val="20"/>
-          <w:szCs w:val="20"/>
-        </w:rPr>
-        <w:t>years.</w:t>
-      </w:r>
-      <w:r>
-        <w:rPr>
-          <w:sz w:val="20"/>
-          <w:szCs w:val="20"/>
-        </w:rPr>
-        <w:t xml:space="preserve"> </w:t>
-      </w:r>
-      <w:r>
-        <w:rPr>
-          <w:sz w:val="20"/>
-          <w:szCs w:val="20"/>
-        </w:rPr>
-        <w:t>1/4</w:t>
-      </w:r>
-      <w:r>
-        <w:rPr>
-          <w:sz w:val="20"/>
-          <w:szCs w:val="20"/>
-          <w:vertAlign w:val="superscript"/>
-        </w:rPr>
-        <w:t>th</w:t>
-      </w:r>
-      <w:r>
-        <w:rPr>
-          <w:sz w:val="20"/>
-          <w:szCs w:val="20"/>
-        </w:rPr>
-        <w:t xml:space="preserve"> of my life. A project that brought me deeper into the niches of science than I ever thought I could go. What is van der Waals packing anyways? This miniscule attractive force that relies on the periphery of atoms in space. Investigating subatomic interactions within both theoretical and physical experimentation, and making sense of the results. And here, finally at the end, realizing that my thesis is a translation of my findings that this superficially nanoscopic (it’s actually smaller) force has on membrane protein folding and association. Discovery and novelty are extremely difficult to quantify. </w:t>
-      </w:r>
-      <w:proofErr w:type="gramStart"/>
-      <w:r>
-        <w:rPr>
-          <w:sz w:val="20"/>
-          <w:szCs w:val="20"/>
-        </w:rPr>
-        <w:t>So</w:t>
-      </w:r>
-      <w:proofErr w:type="gramEnd"/>
-      <w:r>
-        <w:rPr>
-          <w:sz w:val="20"/>
-          <w:szCs w:val="20"/>
-        </w:rPr>
-        <w:t xml:space="preserve"> what does it mean to become an arbiter of this seemingly immeasurable and imponderable academic knowledge?</w:t>
-      </w:r>
-    </w:p>
-    <w:p>
-      <w:pPr>
-        <w:jc w:val="both"/>
-        <w:rPr>
-          <w:sz w:val="20"/>
-          <w:szCs w:val="20"/>
-        </w:rPr>
-      </w:pPr>
-      <w:r>
-        <w:rPr>
-          <w:sz w:val="20"/>
-          <w:szCs w:val="20"/>
-        </w:rPr>
+        <w:lastRenderedPageBreak/>
         <w:t>I don’t have the answer right now, but I do have the lessons I’ve learned along the way. And by preserving my experiences in writing, I’ll have the opportunity to reflect on these thoughts while considering the answer to that question in the future.</w:t>
       </w:r>
     </w:p>
@@ -1133,6 +1477,35 @@
     <w:p>
       <w:pPr>
         <w:rPr>
+          <w:sz w:val="20"/>
+          <w:szCs w:val="20"/>
+        </w:rPr>
+      </w:pPr>
+      <w:r>
+        <w:rPr>
+          <w:sz w:val="20"/>
+          <w:szCs w:val="20"/>
+        </w:rPr>
+        <w:t>Smiling depression</w:t>
+      </w:r>
+      <w:r>
+        <w:rPr>
+          <w:sz w:val="20"/>
+          <w:szCs w:val="20"/>
+        </w:rPr>
+        <w:t xml:space="preserve"> </w:t>
+      </w:r>
+      <w:r>
+        <w:rPr>
+          <w:sz w:val="20"/>
+          <w:szCs w:val="20"/>
+        </w:rPr>
+        <w:t>– someone living with depression on the inside while appearing perfectly happy or content on the outside.</w:t>
+      </w:r>
+    </w:p>
+    <w:p>
+      <w:pPr>
+        <w:rPr>
           <w:b/>
           <w:bCs/>
           <w:sz w:val="20"/>
@@ -1192,6 +1565,7 @@
           <w:sz w:val="20"/>
           <w:szCs w:val="20"/>
         </w:rPr>
+        <w:lastRenderedPageBreak/>
         <w:t>Leitmotif</w:t>
       </w:r>
       <w:r>
@@ -1211,6 +1585,479 @@
       </w:r>
       <w:proofErr w:type="gramEnd"/>
     </w:p>
+    <w:p>
+      <w:pPr>
+        <w:rPr>
+          <w:sz w:val="20"/>
+          <w:szCs w:val="20"/>
+        </w:rPr>
+      </w:pPr>
+    </w:p>
+    <w:p>
+      <w:pPr>
+        <w:rPr>
+          <w:noProof/>
+        </w:rPr>
+      </w:pPr>
+    </w:p>
+    <w:p>
+      <w:pPr>
+        <w:rPr>
+          <w:sz w:val="20"/>
+          <w:szCs w:val="20"/>
+        </w:rPr>
+      </w:pPr>
+    </w:p>
+    <w:p>
+      <w:pPr>
+        <w:rPr>
+          <w:sz w:val="20"/>
+          <w:szCs w:val="20"/>
+        </w:rPr>
+      </w:pPr>
+    </w:p>
+    <w:p>
+      <w:pPr>
+        <w:rPr>
+          <w:sz w:val="20"/>
+          <w:szCs w:val="20"/>
+        </w:rPr>
+      </w:pPr>
+    </w:p>
+    <w:p/>
+    <w:p/>
+    <w:p/>
+    <w:p>
+      <w:pPr>
+        <w:pStyle w:val="TOC1"/>
+        <w:tabs>
+          <w:tab w:val="right" w:pos="9350"/>
+        </w:tabs>
+      </w:pPr>
+      <w:r>
+        <w:t>Lessons from my PhD</w:t>
+      </w:r>
+    </w:p>
+    <w:p>
+      <w:pPr>
+        <w:pStyle w:val="TOC1"/>
+        <w:tabs>
+          <w:tab w:val="right" w:pos="9350"/>
+        </w:tabs>
+        <w:rPr>
+          <w:rFonts w:cstheme="minorBidi"/>
+          <w:b w:val="0"/>
+          <w:bCs w:val="0"/>
+          <w:i w:val="0"/>
+          <w:iCs w:val="0"/>
+          <w:noProof/>
+          <w:kern w:val="2"/>
+          <w14:ligatures w14:val="standardContextual"/>
+        </w:rPr>
+      </w:pPr>
+      <w:r>
+        <w:rPr>
+          <w:b w:val="0"/>
+          <w:bCs w:val="0"/>
+          <w:i w:val="0"/>
+          <w:iCs w:val="0"/>
+        </w:rPr>
+        <w:fldChar w:fldCharType="begin"/>
+      </w:r>
+      <w:r>
+        <w:rPr>
+          <w:b w:val="0"/>
+          <w:bCs w:val="0"/>
+          <w:i w:val="0"/>
+          <w:iCs w:val="0"/>
+        </w:rPr>
+        <w:instrText xml:space="preserve"> TOC \n \p " " \h \z \t "Lyrics,1" </w:instrText>
+      </w:r>
+      <w:r>
+        <w:rPr>
+          <w:b w:val="0"/>
+          <w:bCs w:val="0"/>
+          <w:i w:val="0"/>
+          <w:iCs w:val="0"/>
+        </w:rPr>
+        <w:fldChar w:fldCharType="separate"/>
+      </w:r>
+      <w:hyperlink w:anchor="_Toc164511957" w:history="1">
+        <w:r>
+          <w:rPr>
+            <w:rStyle w:val="Hyperlink"/>
+            <w:noProof/>
+          </w:rPr>
+          <w:t>I do</w:t>
+        </w:r>
+      </w:hyperlink>
+    </w:p>
+    <w:p>
+      <w:pPr>
+        <w:pStyle w:val="TOC1"/>
+        <w:tabs>
+          <w:tab w:val="right" w:pos="9350"/>
+        </w:tabs>
+        <w:rPr>
+          <w:rFonts w:cstheme="minorBidi"/>
+          <w:b w:val="0"/>
+          <w:bCs w:val="0"/>
+          <w:i w:val="0"/>
+          <w:iCs w:val="0"/>
+          <w:noProof/>
+          <w:kern w:val="2"/>
+          <w14:ligatures w14:val="standardContextual"/>
+        </w:rPr>
+      </w:pPr>
+      <w:hyperlink w:anchor="_Toc164511958" w:history="1">
+        <w:r>
+          <w:rPr>
+            <w:rStyle w:val="Hyperlink"/>
+            <w:noProof/>
+          </w:rPr>
+          <w:t>It’s so hard to swim against the tide</w:t>
+        </w:r>
+      </w:hyperlink>
+    </w:p>
+    <w:p>
+      <w:pPr>
+        <w:pStyle w:val="TOC1"/>
+        <w:tabs>
+          <w:tab w:val="right" w:pos="9350"/>
+        </w:tabs>
+        <w:rPr>
+          <w:rFonts w:cstheme="minorBidi"/>
+          <w:b w:val="0"/>
+          <w:bCs w:val="0"/>
+          <w:i w:val="0"/>
+          <w:iCs w:val="0"/>
+          <w:noProof/>
+          <w:kern w:val="2"/>
+          <w14:ligatures w14:val="standardContextual"/>
+        </w:rPr>
+      </w:pPr>
+      <w:hyperlink w:anchor="_Toc164511959" w:history="1">
+        <w:r>
+          <w:rPr>
+            <w:rStyle w:val="Hyperlink"/>
+            <w:noProof/>
+          </w:rPr>
+          <w:t>The world sayin’ what you are because you’re young and black, don’t believe ‘em</w:t>
+        </w:r>
+      </w:hyperlink>
+    </w:p>
+    <w:p>
+      <w:pPr>
+        <w:pStyle w:val="TOC1"/>
+        <w:tabs>
+          <w:tab w:val="right" w:pos="9350"/>
+        </w:tabs>
+        <w:rPr>
+          <w:rFonts w:cstheme="minorBidi"/>
+          <w:b w:val="0"/>
+          <w:bCs w:val="0"/>
+          <w:i w:val="0"/>
+          <w:iCs w:val="0"/>
+          <w:noProof/>
+          <w:kern w:val="2"/>
+          <w14:ligatures w14:val="standardContextual"/>
+        </w:rPr>
+      </w:pPr>
+      <w:hyperlink w:anchor="_Toc164511960" w:history="1">
+        <w:r>
+          <w:rPr>
+            <w:rStyle w:val="Hyperlink"/>
+            <w:noProof/>
+          </w:rPr>
+          <w:t>There will be mountains you won’t move</w:t>
+        </w:r>
+      </w:hyperlink>
+    </w:p>
+    <w:p>
+      <w:pPr>
+        <w:pStyle w:val="TOC1"/>
+        <w:tabs>
+          <w:tab w:val="right" w:pos="9350"/>
+        </w:tabs>
+        <w:rPr>
+          <w:rFonts w:cstheme="minorBidi"/>
+          <w:b w:val="0"/>
+          <w:bCs w:val="0"/>
+          <w:i w:val="0"/>
+          <w:iCs w:val="0"/>
+          <w:noProof/>
+          <w:kern w:val="2"/>
+          <w14:ligatures w14:val="standardContextual"/>
+        </w:rPr>
+      </w:pPr>
+      <w:hyperlink w:anchor="_Toc164511961" w:history="1">
+        <w:r>
+          <w:rPr>
+            <w:rStyle w:val="Hyperlink"/>
+            <w:noProof/>
+          </w:rPr>
+          <w:t>I don’t belong here, let me start over, I wanna sleep so wake me up when I’m older</w:t>
+        </w:r>
+      </w:hyperlink>
+    </w:p>
+    <w:p>
+      <w:pPr>
+        <w:pStyle w:val="TOC1"/>
+        <w:tabs>
+          <w:tab w:val="right" w:pos="9350"/>
+        </w:tabs>
+        <w:rPr>
+          <w:rFonts w:cstheme="minorBidi"/>
+          <w:b w:val="0"/>
+          <w:bCs w:val="0"/>
+          <w:i w:val="0"/>
+          <w:iCs w:val="0"/>
+          <w:noProof/>
+          <w:kern w:val="2"/>
+          <w14:ligatures w14:val="standardContextual"/>
+        </w:rPr>
+      </w:pPr>
+      <w:hyperlink w:anchor="_Toc164511962" w:history="1">
+        <w:r>
+          <w:rPr>
+            <w:rStyle w:val="Hyperlink"/>
+            <w:noProof/>
+          </w:rPr>
+          <w:t>You build it to a high to say goodbye because you’re not the same as them</w:t>
+        </w:r>
+      </w:hyperlink>
+    </w:p>
+    <w:p>
+      <w:pPr>
+        <w:pStyle w:val="TOC1"/>
+        <w:tabs>
+          <w:tab w:val="right" w:pos="9350"/>
+        </w:tabs>
+        <w:rPr>
+          <w:rFonts w:cstheme="minorBidi"/>
+          <w:b w:val="0"/>
+          <w:bCs w:val="0"/>
+          <w:i w:val="0"/>
+          <w:iCs w:val="0"/>
+          <w:noProof/>
+          <w:kern w:val="2"/>
+          <w14:ligatures w14:val="standardContextual"/>
+        </w:rPr>
+      </w:pPr>
+      <w:hyperlink w:anchor="_Toc164511963" w:history="1">
+        <w:r>
+          <w:rPr>
+            <w:rStyle w:val="Hyperlink"/>
+            <w:noProof/>
+          </w:rPr>
+          <w:t>Where’s my soul going?</w:t>
+        </w:r>
+      </w:hyperlink>
+    </w:p>
+    <w:p>
+      <w:pPr>
+        <w:pStyle w:val="TOC1"/>
+        <w:tabs>
+          <w:tab w:val="right" w:pos="9350"/>
+        </w:tabs>
+        <w:rPr>
+          <w:rFonts w:cstheme="minorBidi"/>
+          <w:b w:val="0"/>
+          <w:bCs w:val="0"/>
+          <w:i w:val="0"/>
+          <w:iCs w:val="0"/>
+          <w:noProof/>
+          <w:kern w:val="2"/>
+          <w14:ligatures w14:val="standardContextual"/>
+        </w:rPr>
+      </w:pPr>
+      <w:hyperlink w:anchor="_Toc164511964" w:history="1">
+        <w:r>
+          <w:rPr>
+            <w:rStyle w:val="Hyperlink"/>
+            <w:noProof/>
+          </w:rPr>
+          <w:t>Time has come, take it all in</w:t>
+        </w:r>
+      </w:hyperlink>
+    </w:p>
+    <w:p>
+      <w:pPr>
+        <w:pStyle w:val="TOC1"/>
+        <w:tabs>
+          <w:tab w:val="right" w:pos="9350"/>
+        </w:tabs>
+        <w:rPr>
+          <w:rFonts w:cstheme="minorBidi"/>
+          <w:b w:val="0"/>
+          <w:bCs w:val="0"/>
+          <w:i w:val="0"/>
+          <w:iCs w:val="0"/>
+          <w:noProof/>
+          <w:kern w:val="2"/>
+          <w14:ligatures w14:val="standardContextual"/>
+        </w:rPr>
+      </w:pPr>
+      <w:hyperlink w:anchor="_Toc164511965" w:history="1">
+        <w:r>
+          <w:rPr>
+            <w:rStyle w:val="Hyperlink"/>
+            <w:noProof/>
+          </w:rPr>
+          <w:t>Into the Woods</w:t>
+        </w:r>
+      </w:hyperlink>
+    </w:p>
+    <w:p>
+      <w:pPr>
+        <w:pStyle w:val="TOC1"/>
+        <w:tabs>
+          <w:tab w:val="right" w:pos="9350"/>
+        </w:tabs>
+        <w:rPr>
+          <w:rFonts w:cstheme="minorBidi"/>
+          <w:b w:val="0"/>
+          <w:bCs w:val="0"/>
+          <w:i w:val="0"/>
+          <w:iCs w:val="0"/>
+          <w:noProof/>
+          <w:kern w:val="2"/>
+          <w14:ligatures w14:val="standardContextual"/>
+        </w:rPr>
+      </w:pPr>
+      <w:hyperlink w:anchor="_Toc164511966" w:history="1">
+        <w:r>
+          <w:rPr>
+            <w:rStyle w:val="Hyperlink"/>
+            <w:noProof/>
+          </w:rPr>
+          <w:t>Why don’t you leave if you wanna leave, if you wanna?</w:t>
+        </w:r>
+      </w:hyperlink>
+    </w:p>
+    <w:p>
+      <w:pPr>
+        <w:pStyle w:val="TOC1"/>
+        <w:tabs>
+          <w:tab w:val="right" w:pos="9350"/>
+        </w:tabs>
+        <w:rPr>
+          <w:rFonts w:cstheme="minorBidi"/>
+          <w:b w:val="0"/>
+          <w:bCs w:val="0"/>
+          <w:i w:val="0"/>
+          <w:iCs w:val="0"/>
+          <w:noProof/>
+          <w:kern w:val="2"/>
+          <w14:ligatures w14:val="standardContextual"/>
+        </w:rPr>
+      </w:pPr>
+      <w:hyperlink w:anchor="_Toc164511967" w:history="1">
+        <w:r>
+          <w:rPr>
+            <w:rStyle w:val="Hyperlink"/>
+            <w:noProof/>
+          </w:rPr>
+          <w:t>'Cause is it really love if it don't tear you apart?</w:t>
+        </w:r>
+      </w:hyperlink>
+    </w:p>
+    <w:p>
+      <w:pPr>
+        <w:pStyle w:val="TOC1"/>
+        <w:tabs>
+          <w:tab w:val="right" w:pos="9350"/>
+        </w:tabs>
+        <w:rPr>
+          <w:rFonts w:cstheme="minorBidi"/>
+          <w:b w:val="0"/>
+          <w:bCs w:val="0"/>
+          <w:i w:val="0"/>
+          <w:iCs w:val="0"/>
+          <w:noProof/>
+          <w:kern w:val="2"/>
+          <w14:ligatures w14:val="standardContextual"/>
+        </w:rPr>
+      </w:pPr>
+      <w:hyperlink w:anchor="_Toc164511968" w:history="1">
+        <w:r>
+          <w:rPr>
+            <w:rStyle w:val="Hyperlink"/>
+            <w:noProof/>
+          </w:rPr>
+          <w:t>And we keep doing these things, not because they're guaranteed to make us feel good But because failing to do them? Guaranteed to make us feel bad</w:t>
+        </w:r>
+      </w:hyperlink>
+    </w:p>
+    <w:p>
+      <w:pPr>
+        <w:pStyle w:val="TOC1"/>
+        <w:tabs>
+          <w:tab w:val="right" w:pos="9350"/>
+        </w:tabs>
+        <w:rPr>
+          <w:rFonts w:cstheme="minorBidi"/>
+          <w:b w:val="0"/>
+          <w:bCs w:val="0"/>
+          <w:i w:val="0"/>
+          <w:iCs w:val="0"/>
+          <w:noProof/>
+          <w:kern w:val="2"/>
+          <w14:ligatures w14:val="standardContextual"/>
+        </w:rPr>
+      </w:pPr>
+      <w:hyperlink w:anchor="_Toc164511969" w:history="1">
+        <w:r>
+          <w:rPr>
+            <w:rStyle w:val="Hyperlink"/>
+            <w:noProof/>
+          </w:rPr>
+          <w:t>You don't cross my mind, you live in it</w:t>
+        </w:r>
+      </w:hyperlink>
+    </w:p>
+    <w:p>
+      <w:pPr>
+        <w:pStyle w:val="TOC1"/>
+        <w:tabs>
+          <w:tab w:val="right" w:pos="9350"/>
+        </w:tabs>
+        <w:rPr>
+          <w:rFonts w:cstheme="minorBidi"/>
+          <w:b w:val="0"/>
+          <w:bCs w:val="0"/>
+          <w:i w:val="0"/>
+          <w:iCs w:val="0"/>
+          <w:noProof/>
+          <w:kern w:val="2"/>
+          <w14:ligatures w14:val="standardContextual"/>
+        </w:rPr>
+      </w:pPr>
+      <w:hyperlink w:anchor="_Toc164511970" w:history="1">
+        <w:r>
+          <w:rPr>
+            <w:rStyle w:val="Hyperlink"/>
+            <w:noProof/>
+          </w:rPr>
+          <w:t>I don't wanna stand out</w:t>
+        </w:r>
+      </w:hyperlink>
+    </w:p>
+    <w:p>
+      <w:r>
+        <w:rPr>
+          <w:rFonts w:cstheme="minorHAnsi"/>
+          <w:b/>
+          <w:bCs/>
+          <w:i/>
+          <w:iCs/>
+          <w:sz w:val="24"/>
+          <w:szCs w:val="24"/>
+        </w:rPr>
+        <w:fldChar w:fldCharType="end"/>
+      </w:r>
+    </w:p>
+    <w:p/>
     <w:p>
       <w:pPr>
         <w:jc w:val="center"/>
@@ -1220,31 +2067,49 @@
           <w:rPr>
             <w:rStyle w:val="Hyperlink"/>
           </w:rPr>
-          <w:t>Spotify Link</w:t>
+          <w:t>Spotify Playlist</w:t>
+        </w:r>
+        <w:r>
+          <w:rPr>
+            <w:rStyle w:val="Hyperlink"/>
+          </w:rPr>
+          <w:t xml:space="preserve"> </w:t>
+        </w:r>
+        <w:r>
+          <w:rPr>
+            <w:rStyle w:val="Hyperlink"/>
+          </w:rPr>
+          <w:t>Link</w:t>
         </w:r>
       </w:hyperlink>
     </w:p>
     <w:p>
-      <w:pPr>
-        <w:pStyle w:val="NormalWeb"/>
-      </w:pPr>
       <w:r>
         <w:rPr>
           <w:noProof/>
         </w:rPr>
+        <w:lastRenderedPageBreak/>
         <w:drawing>
-          <wp:anchor distT="0" distB="0" distL="114300" distR="114300" simplePos="0" relativeHeight="251661824" behindDoc="0" locked="0" layoutInCell="1" allowOverlap="1" wp14:anchorId="3C8E2478" wp14:editId="5BC7B7F8">
+          <wp:anchor distT="0" distB="0" distL="114300" distR="114300" simplePos="0" relativeHeight="251661824" behindDoc="1" locked="0" layoutInCell="1" allowOverlap="1" wp14:anchorId="4323F2E4" wp14:editId="5C04703E">
             <wp:simplePos x="0" y="0"/>
             <wp:positionH relativeFrom="margin">
-              <wp:align>center</wp:align>
+              <wp:posOffset>1763932</wp:posOffset>
             </wp:positionH>
             <wp:positionV relativeFrom="paragraph">
-              <wp:posOffset>83673</wp:posOffset>
+              <wp:posOffset>4836</wp:posOffset>
             </wp:positionV>
             <wp:extent cx="2408555" cy="2408555"/>
             <wp:effectExtent l="0" t="0" r="0" b="0"/>
-            <wp:wrapSquare wrapText="bothSides"/>
-            <wp:docPr id="1785347224" name="Picture 2"/>
+            <wp:wrapTight wrapText="bothSides">
+              <wp:wrapPolygon edited="0">
+                <wp:start x="0" y="0"/>
+                <wp:lineTo x="0" y="21355"/>
+                <wp:lineTo x="21355" y="21355"/>
+                <wp:lineTo x="21355" y="0"/>
+                <wp:lineTo x="0" y="0"/>
+              </wp:wrapPolygon>
+            </wp:wrapTight>
+            <wp:docPr id="1061599728" name="Picture 2" descr="A qr code on a white background&#10;&#10;Description automatically generated"/>
             <wp:cNvGraphicFramePr>
               <a:graphicFrameLocks xmlns:a="http://schemas.openxmlformats.org/drawingml/2006/main" noChangeAspect="1"/>
             </wp:cNvGraphicFramePr>
@@ -1252,7 +2117,7 @@
               <a:graphicData uri="http://schemas.openxmlformats.org/drawingml/2006/picture">
                 <pic:pic xmlns:pic="http://schemas.openxmlformats.org/drawingml/2006/picture">
                   <pic:nvPicPr>
-                    <pic:cNvPr id="0" name="Picture 3"/>
+                    <pic:cNvPr id="1061599728" name="Picture 2" descr="A qr code on a white background&#10;&#10;Description automatically generated"/>
                     <pic:cNvPicPr>
                       <a:picLocks noChangeAspect="1" noChangeArrowheads="1"/>
                     </pic:cNvPicPr>
@@ -1299,457 +2164,6 @@
         </w:drawing>
       </w:r>
     </w:p>
-    <w:p/>
-    <w:p/>
-    <w:p/>
-    <w:p/>
-    <w:p/>
-    <w:p/>
-    <w:p/>
-    <w:p/>
-    <w:p>
-      <w:pPr>
-        <w:pStyle w:val="TOC1"/>
-        <w:tabs>
-          <w:tab w:val="right" w:pos="9350"/>
-        </w:tabs>
-      </w:pPr>
-      <w:r>
-        <w:t>Sonder</w:t>
-      </w:r>
-      <w:r>
-        <w:t xml:space="preserve">: </w:t>
-      </w:r>
-      <w:r>
-        <w:t>Lessons from my PhD</w:t>
-      </w:r>
-      <w:r>
-        <w:t xml:space="preserve"> (Working Title)</w:t>
-      </w:r>
-    </w:p>
-    <w:p>
-      <w:pPr>
-        <w:pStyle w:val="TOC1"/>
-        <w:tabs>
-          <w:tab w:val="right" w:pos="9350"/>
-        </w:tabs>
-        <w:rPr>
-          <w:rFonts w:cstheme="minorBidi"/>
-          <w:b w:val="0"/>
-          <w:bCs w:val="0"/>
-          <w:i w:val="0"/>
-          <w:iCs w:val="0"/>
-          <w:noProof/>
-          <w:kern w:val="2"/>
-          <w14:ligatures w14:val="standardContextual"/>
-        </w:rPr>
-      </w:pPr>
-      <w:r>
-        <w:rPr>
-          <w:b w:val="0"/>
-          <w:bCs w:val="0"/>
-          <w:i w:val="0"/>
-          <w:iCs w:val="0"/>
-        </w:rPr>
-        <w:fldChar w:fldCharType="begin"/>
-      </w:r>
-      <w:r>
-        <w:rPr>
-          <w:b w:val="0"/>
-          <w:bCs w:val="0"/>
-          <w:i w:val="0"/>
-          <w:iCs w:val="0"/>
-        </w:rPr>
-        <w:instrText xml:space="preserve"> TOC \n \p " " \h \z \t "Lyrics,1" </w:instrText>
-      </w:r>
-      <w:r>
-        <w:rPr>
-          <w:b w:val="0"/>
-          <w:bCs w:val="0"/>
-          <w:i w:val="0"/>
-          <w:iCs w:val="0"/>
-        </w:rPr>
-        <w:fldChar w:fldCharType="separate"/>
-      </w:r>
-      <w:hyperlink w:anchor="_Toc164511957" w:history="1">
-        <w:r>
-          <w:rPr>
-            <w:rStyle w:val="Hyperlink"/>
-            <w:noProof/>
-          </w:rPr>
-          <w:t>I do</w:t>
-        </w:r>
-      </w:hyperlink>
-    </w:p>
-    <w:p>
-      <w:pPr>
-        <w:pStyle w:val="TOC1"/>
-        <w:tabs>
-          <w:tab w:val="right" w:pos="9350"/>
-        </w:tabs>
-        <w:rPr>
-          <w:rFonts w:cstheme="minorBidi"/>
-          <w:b w:val="0"/>
-          <w:bCs w:val="0"/>
-          <w:i w:val="0"/>
-          <w:iCs w:val="0"/>
-          <w:noProof/>
-          <w:kern w:val="2"/>
-          <w14:ligatures w14:val="standardContextual"/>
-        </w:rPr>
-      </w:pPr>
-      <w:hyperlink w:anchor="_Toc164511958" w:history="1">
-        <w:r>
-          <w:rPr>
-            <w:rStyle w:val="Hyperlink"/>
-            <w:noProof/>
-          </w:rPr>
-          <w:t>It’s so hard to swim against the tide</w:t>
-        </w:r>
-      </w:hyperlink>
-    </w:p>
-    <w:p>
-      <w:pPr>
-        <w:pStyle w:val="TOC1"/>
-        <w:tabs>
-          <w:tab w:val="right" w:pos="9350"/>
-        </w:tabs>
-        <w:rPr>
-          <w:rFonts w:cstheme="minorBidi"/>
-          <w:b w:val="0"/>
-          <w:bCs w:val="0"/>
-          <w:i w:val="0"/>
-          <w:iCs w:val="0"/>
-          <w:noProof/>
-          <w:kern w:val="2"/>
-          <w14:ligatures w14:val="standardContextual"/>
-        </w:rPr>
-      </w:pPr>
-      <w:hyperlink w:anchor="_Toc164511959" w:history="1">
-        <w:r>
-          <w:rPr>
-            <w:rStyle w:val="Hyperlink"/>
-            <w:noProof/>
-          </w:rPr>
-          <w:t>The world sayin’ what you are because you’re young and black, don’t believe ‘em</w:t>
-        </w:r>
-      </w:hyperlink>
-    </w:p>
-    <w:p>
-      <w:pPr>
-        <w:pStyle w:val="TOC1"/>
-        <w:tabs>
-          <w:tab w:val="right" w:pos="9350"/>
-        </w:tabs>
-        <w:rPr>
-          <w:rFonts w:cstheme="minorBidi"/>
-          <w:b w:val="0"/>
-          <w:bCs w:val="0"/>
-          <w:i w:val="0"/>
-          <w:iCs w:val="0"/>
-          <w:noProof/>
-          <w:kern w:val="2"/>
-          <w14:ligatures w14:val="standardContextual"/>
-        </w:rPr>
-      </w:pPr>
-      <w:hyperlink w:anchor="_Toc164511960" w:history="1">
-        <w:r>
-          <w:rPr>
-            <w:rStyle w:val="Hyperlink"/>
-            <w:noProof/>
-          </w:rPr>
-          <w:t>There will be mountains you won’t move</w:t>
-        </w:r>
-      </w:hyperlink>
-    </w:p>
-    <w:p>
-      <w:pPr>
-        <w:pStyle w:val="TOC1"/>
-        <w:tabs>
-          <w:tab w:val="right" w:pos="9350"/>
-        </w:tabs>
-        <w:rPr>
-          <w:rFonts w:cstheme="minorBidi"/>
-          <w:b w:val="0"/>
-          <w:bCs w:val="0"/>
-          <w:i w:val="0"/>
-          <w:iCs w:val="0"/>
-          <w:noProof/>
-          <w:kern w:val="2"/>
-          <w14:ligatures w14:val="standardContextual"/>
-        </w:rPr>
-      </w:pPr>
-      <w:hyperlink w:anchor="_Toc164511961" w:history="1">
-        <w:r>
-          <w:rPr>
-            <w:rStyle w:val="Hyperlink"/>
-            <w:noProof/>
-          </w:rPr>
-          <w:t>I don’t belong here, let me start over, I wanna sleep so wake me up when I’m older</w:t>
-        </w:r>
-      </w:hyperlink>
-    </w:p>
-    <w:p>
-      <w:pPr>
-        <w:pStyle w:val="TOC1"/>
-        <w:tabs>
-          <w:tab w:val="right" w:pos="9350"/>
-        </w:tabs>
-        <w:rPr>
-          <w:rFonts w:cstheme="minorBidi"/>
-          <w:b w:val="0"/>
-          <w:bCs w:val="0"/>
-          <w:i w:val="0"/>
-          <w:iCs w:val="0"/>
-          <w:noProof/>
-          <w:kern w:val="2"/>
-          <w14:ligatures w14:val="standardContextual"/>
-        </w:rPr>
-      </w:pPr>
-      <w:hyperlink w:anchor="_Toc164511962" w:history="1">
-        <w:r>
-          <w:rPr>
-            <w:rStyle w:val="Hyperlink"/>
-            <w:noProof/>
-          </w:rPr>
-          <w:t>You build it to a high to say goodbye because you’re not the same as them</w:t>
-        </w:r>
-      </w:hyperlink>
-    </w:p>
-    <w:p>
-      <w:pPr>
-        <w:pStyle w:val="TOC1"/>
-        <w:tabs>
-          <w:tab w:val="right" w:pos="9350"/>
-        </w:tabs>
-        <w:rPr>
-          <w:rFonts w:cstheme="minorBidi"/>
-          <w:b w:val="0"/>
-          <w:bCs w:val="0"/>
-          <w:i w:val="0"/>
-          <w:iCs w:val="0"/>
-          <w:noProof/>
-          <w:kern w:val="2"/>
-          <w14:ligatures w14:val="standardContextual"/>
-        </w:rPr>
-      </w:pPr>
-      <w:hyperlink w:anchor="_Toc164511963" w:history="1">
-        <w:r>
-          <w:rPr>
-            <w:rStyle w:val="Hyperlink"/>
-            <w:noProof/>
-          </w:rPr>
-          <w:t>Where’s my soul going?</w:t>
-        </w:r>
-      </w:hyperlink>
-    </w:p>
-    <w:p>
-      <w:pPr>
-        <w:pStyle w:val="TOC1"/>
-        <w:tabs>
-          <w:tab w:val="right" w:pos="9350"/>
-        </w:tabs>
-        <w:rPr>
-          <w:rFonts w:cstheme="minorBidi"/>
-          <w:b w:val="0"/>
-          <w:bCs w:val="0"/>
-          <w:i w:val="0"/>
-          <w:iCs w:val="0"/>
-          <w:noProof/>
-          <w:kern w:val="2"/>
-          <w14:ligatures w14:val="standardContextual"/>
-        </w:rPr>
-      </w:pPr>
-      <w:hyperlink w:anchor="_Toc164511964" w:history="1">
-        <w:r>
-          <w:rPr>
-            <w:rStyle w:val="Hyperlink"/>
-            <w:noProof/>
-          </w:rPr>
-          <w:t>Time has come, take it all in</w:t>
-        </w:r>
-      </w:hyperlink>
-    </w:p>
-    <w:p>
-      <w:pPr>
-        <w:pStyle w:val="TOC1"/>
-        <w:tabs>
-          <w:tab w:val="right" w:pos="9350"/>
-        </w:tabs>
-        <w:rPr>
-          <w:rFonts w:cstheme="minorBidi"/>
-          <w:b w:val="0"/>
-          <w:bCs w:val="0"/>
-          <w:i w:val="0"/>
-          <w:iCs w:val="0"/>
-          <w:noProof/>
-          <w:kern w:val="2"/>
-          <w14:ligatures w14:val="standardContextual"/>
-        </w:rPr>
-      </w:pPr>
-      <w:hyperlink w:anchor="_Toc164511965" w:history="1">
-        <w:r>
-          <w:rPr>
-            <w:rStyle w:val="Hyperlink"/>
-            <w:noProof/>
-          </w:rPr>
-          <w:t>Into the Woods</w:t>
-        </w:r>
-      </w:hyperlink>
-    </w:p>
-    <w:p>
-      <w:pPr>
-        <w:pStyle w:val="TOC1"/>
-        <w:tabs>
-          <w:tab w:val="right" w:pos="9350"/>
-        </w:tabs>
-        <w:rPr>
-          <w:rFonts w:cstheme="minorBidi"/>
-          <w:b w:val="0"/>
-          <w:bCs w:val="0"/>
-          <w:i w:val="0"/>
-          <w:iCs w:val="0"/>
-          <w:noProof/>
-          <w:kern w:val="2"/>
-          <w14:ligatures w14:val="standardContextual"/>
-        </w:rPr>
-      </w:pPr>
-      <w:hyperlink w:anchor="_Toc164511966" w:history="1">
-        <w:r>
-          <w:rPr>
-            <w:rStyle w:val="Hyperlink"/>
-            <w:noProof/>
-          </w:rPr>
-          <w:t>Why don’t you leave if you wanna leave, if you wanna?</w:t>
-        </w:r>
-      </w:hyperlink>
-    </w:p>
-    <w:p>
-      <w:pPr>
-        <w:pStyle w:val="TOC1"/>
-        <w:tabs>
-          <w:tab w:val="right" w:pos="9350"/>
-        </w:tabs>
-        <w:rPr>
-          <w:rFonts w:cstheme="minorBidi"/>
-          <w:b w:val="0"/>
-          <w:bCs w:val="0"/>
-          <w:i w:val="0"/>
-          <w:iCs w:val="0"/>
-          <w:noProof/>
-          <w:kern w:val="2"/>
-          <w14:ligatures w14:val="standardContextual"/>
-        </w:rPr>
-      </w:pPr>
-      <w:hyperlink w:anchor="_Toc164511967" w:history="1">
-        <w:r>
-          <w:rPr>
-            <w:rStyle w:val="Hyperlink"/>
-            <w:noProof/>
-          </w:rPr>
-          <w:t>'Cause is it really love if it don't tear you apart?</w:t>
-        </w:r>
-      </w:hyperlink>
-    </w:p>
-    <w:p>
-      <w:pPr>
-        <w:pStyle w:val="TOC1"/>
-        <w:tabs>
-          <w:tab w:val="right" w:pos="9350"/>
-        </w:tabs>
-        <w:rPr>
-          <w:rFonts w:cstheme="minorBidi"/>
-          <w:b w:val="0"/>
-          <w:bCs w:val="0"/>
-          <w:i w:val="0"/>
-          <w:iCs w:val="0"/>
-          <w:noProof/>
-          <w:kern w:val="2"/>
-          <w14:ligatures w14:val="standardContextual"/>
-        </w:rPr>
-      </w:pPr>
-      <w:hyperlink w:anchor="_Toc164511968" w:history="1">
-        <w:r>
-          <w:rPr>
-            <w:rStyle w:val="Hyperlink"/>
-            <w:noProof/>
-          </w:rPr>
-          <w:t>And we keep doing these things, not because they're guaranteed to make us feel good But because failing to do them? Guaranteed to make us feel bad</w:t>
-        </w:r>
-      </w:hyperlink>
-    </w:p>
-    <w:p>
-      <w:pPr>
-        <w:pStyle w:val="TOC1"/>
-        <w:tabs>
-          <w:tab w:val="right" w:pos="9350"/>
-        </w:tabs>
-        <w:rPr>
-          <w:rFonts w:cstheme="minorBidi"/>
-          <w:b w:val="0"/>
-          <w:bCs w:val="0"/>
-          <w:i w:val="0"/>
-          <w:iCs w:val="0"/>
-          <w:noProof/>
-          <w:kern w:val="2"/>
-          <w14:ligatures w14:val="standardContextual"/>
-        </w:rPr>
-      </w:pPr>
-      <w:hyperlink w:anchor="_Toc164511969" w:history="1">
-        <w:r>
-          <w:rPr>
-            <w:rStyle w:val="Hyperlink"/>
-            <w:noProof/>
-          </w:rPr>
-          <w:t>You don't cross my mind, you live in it</w:t>
-        </w:r>
-      </w:hyperlink>
-    </w:p>
-    <w:p>
-      <w:pPr>
-        <w:pStyle w:val="TOC1"/>
-        <w:tabs>
-          <w:tab w:val="right" w:pos="9350"/>
-        </w:tabs>
-        <w:rPr>
-          <w:rFonts w:cstheme="minorBidi"/>
-          <w:b w:val="0"/>
-          <w:bCs w:val="0"/>
-          <w:i w:val="0"/>
-          <w:iCs w:val="0"/>
-          <w:noProof/>
-          <w:kern w:val="2"/>
-          <w14:ligatures w14:val="standardContextual"/>
-        </w:rPr>
-      </w:pPr>
-      <w:hyperlink w:anchor="_Toc164511970" w:history="1">
-        <w:r>
-          <w:rPr>
-            <w:rStyle w:val="Hyperlink"/>
-            <w:noProof/>
-          </w:rPr>
-          <w:t>I don't wanna stand out</w:t>
-        </w:r>
-      </w:hyperlink>
-    </w:p>
-    <w:p>
-      <w:r>
-        <w:rPr>
-          <w:rFonts w:cstheme="minorHAnsi"/>
-          <w:b/>
-          <w:bCs/>
-          <w:i/>
-          <w:iCs/>
-          <w:sz w:val="24"/>
-          <w:szCs w:val="24"/>
-        </w:rPr>
-        <w:fldChar w:fldCharType="end"/>
-      </w:r>
-    </w:p>
-    <w:p/>
-    <w:p/>
-    <w:p/>
-    <w:p/>
     <w:p/>
     <w:p/>
     <w:p/>
@@ -7415,7 +7829,7 @@
           <w:noProof/>
         </w:rPr>
         <w:drawing>
-          <wp:anchor distT="0" distB="0" distL="114300" distR="114300" simplePos="0" relativeHeight="251659776" behindDoc="0" locked="0" layoutInCell="1" allowOverlap="1" wp14:anchorId="1D90E0EF" wp14:editId="05C0A2A7">
+          <wp:anchor distT="0" distB="0" distL="114300" distR="114300" simplePos="0" relativeHeight="251659776" behindDoc="0" locked="0" layoutInCell="1" allowOverlap="1" wp14:anchorId="1D90E0EF" wp14:editId="5F8C7AF6">
             <wp:simplePos x="0" y="0"/>
             <wp:positionH relativeFrom="margin">
               <wp:posOffset>3505200</wp:posOffset>
@@ -9539,6 +9953,37 @@
     </w:p>
     <w:p>
       <w:pPr>
+        <w:rPr>
+          <w:b/>
+          <w:bCs/>
+        </w:rPr>
+      </w:pPr>
+      <w:r>
+        <w:rPr>
+          <w:b/>
+          <w:bCs/>
+        </w:rPr>
+        <w:t xml:space="preserve">…add in the pressure, weight, and expectation of getting good data being painful and dreadful and hard to </w:t>
+      </w:r>
+      <w:proofErr w:type="spellStart"/>
+      <w:r>
+        <w:rPr>
+          <w:b/>
+          <w:bCs/>
+        </w:rPr>
+        <w:t>underrstantd</w:t>
+      </w:r>
+      <w:proofErr w:type="spellEnd"/>
+      <w:r>
+        <w:rPr>
+          <w:b/>
+          <w:bCs/>
+        </w:rPr>
+        <w:t>…what’s it like really? Analogy…</w:t>
+      </w:r>
+    </w:p>
+    <w:p>
+      <w:pPr>
         <w:pStyle w:val="lettertext"/>
       </w:pPr>
       <w:r>
@@ -10726,10 +11171,10 @@
         <w:t xml:space="preserve"> </w:t>
       </w:r>
       <w:r>
-        <w:t>I</w:t>
-      </w:r>
-      <w:r>
-        <w:t>t feels like an infinite</w:t>
+        <w:t>A</w:t>
+      </w:r>
+      <w:r>
+        <w:t>n infinite</w:t>
       </w:r>
       <w:r>
         <w:t xml:space="preserve"> </w:t>
@@ -10753,7 +11198,7 @@
         <w:t xml:space="preserve"> conundrums</w:t>
       </w:r>
       <w:r>
-        <w:t xml:space="preserve"> that you need to work out in your head</w:t>
+        <w:t xml:space="preserve"> that to work out in your head</w:t>
       </w:r>
       <w:r>
         <w:t>.</w:t>
@@ -11347,95 +11792,132 @@
       <w:r>
         <w:t xml:space="preserve"> of </w:t>
       </w:r>
+      <w:r>
+        <w:t>my research</w:t>
+      </w:r>
+      <w:r>
+        <w:t xml:space="preserve">, </w:t>
+      </w:r>
+      <w:r>
+        <w:t>giv</w:t>
+      </w:r>
+      <w:r>
+        <w:t>ing</w:t>
+      </w:r>
+      <w:r>
+        <w:t xml:space="preserve"> </w:t>
+      </w:r>
+      <w:r>
+        <w:t>it</w:t>
+      </w:r>
+      <w:r>
+        <w:t xml:space="preserve"> </w:t>
+      </w:r>
+      <w:r>
+        <w:t>all</w:t>
+      </w:r>
+      <w:r>
+        <w:t xml:space="preserve"> the time I have</w:t>
+      </w:r>
+      <w:r>
+        <w:t xml:space="preserve"> </w:t>
+      </w:r>
       <w:proofErr w:type="gramStart"/>
       <w:r>
+        <w:t>at</w:t>
+      </w:r>
+      <w:proofErr w:type="gramEnd"/>
+      <w:r>
+        <w:t xml:space="preserve"> the detriment to myself</w:t>
+      </w:r>
+      <w:r>
+        <w:t>,</w:t>
+      </w:r>
+      <w:r>
+        <w:t xml:space="preserve"> not allowing</w:t>
+      </w:r>
+      <w:r>
+        <w:t xml:space="preserve"> personal</w:t>
+      </w:r>
+      <w:r>
+        <w:t xml:space="preserve"> needs</w:t>
+      </w:r>
+      <w:r>
+        <w:t xml:space="preserve"> like </w:t>
+      </w:r>
+      <w:r>
+        <w:t>hunger</w:t>
+      </w:r>
+      <w:r>
+        <w:t xml:space="preserve"> or</w:t>
+      </w:r>
+      <w:r>
+        <w:t xml:space="preserve"> sleep</w:t>
+      </w:r>
+      <w:r>
+        <w:t>lessness t</w:t>
+      </w:r>
+      <w:r>
+        <w:t>o prevent m</w:t>
+      </w:r>
+      <w:r>
+        <w:t>e</w:t>
+      </w:r>
+      <w:r>
+        <w:t xml:space="preserve"> from </w:t>
+      </w:r>
+      <w:r>
+        <w:t xml:space="preserve">focusing on </w:t>
+      </w:r>
+      <w:r>
         <w:t xml:space="preserve">the </w:t>
       </w:r>
       <w:r>
-        <w:t>science</w:t>
-      </w:r>
-      <w:proofErr w:type="gramEnd"/>
-      <w:r>
-        <w:t xml:space="preserve">, </w:t>
-      </w:r>
-      <w:r>
-        <w:t>giv</w:t>
-      </w:r>
-      <w:r>
-        <w:t>ing</w:t>
-      </w:r>
-      <w:r>
-        <w:t xml:space="preserve"> </w:t>
-      </w:r>
-      <w:r>
-        <w:t>it</w:t>
-      </w:r>
-      <w:r>
-        <w:t xml:space="preserve"> </w:t>
-      </w:r>
-      <w:r>
-        <w:t>all</w:t>
-      </w:r>
-      <w:r>
-        <w:t xml:space="preserve"> the time I have</w:t>
-      </w:r>
-      <w:r>
-        <w:t xml:space="preserve"> at the detriment to myself</w:t>
-      </w:r>
-      <w:r>
-        <w:t>,</w:t>
-      </w:r>
-      <w:r>
-        <w:t xml:space="preserve"> not allowing</w:t>
-      </w:r>
-      <w:r>
-        <w:t xml:space="preserve"> personal</w:t>
-      </w:r>
-      <w:r>
-        <w:t xml:space="preserve"> needs</w:t>
-      </w:r>
-      <w:r>
-        <w:t xml:space="preserve"> like </w:t>
-      </w:r>
-      <w:r>
-        <w:t>hunger</w:t>
-      </w:r>
-      <w:r>
-        <w:t xml:space="preserve"> or</w:t>
-      </w:r>
-      <w:r>
-        <w:t xml:space="preserve"> sleep</w:t>
-      </w:r>
-      <w:r>
-        <w:t>lessness t</w:t>
-      </w:r>
-      <w:r>
-        <w:t>o prevent m</w:t>
-      </w:r>
-      <w:r>
-        <w:t>e</w:t>
-      </w:r>
-      <w:r>
-        <w:t xml:space="preserve"> from </w:t>
-      </w:r>
-      <w:r>
-        <w:t xml:space="preserve">focusing on </w:t>
-      </w:r>
-      <w:r>
-        <w:t xml:space="preserve">the </w:t>
-      </w:r>
-      <w:r>
         <w:t>research</w:t>
       </w:r>
       <w:r>
         <w:t xml:space="preserve">. </w:t>
       </w:r>
       <w:r>
-        <w:t>For the last 6 years, my project has been my life.</w:t>
-      </w:r>
-      <w:r>
-        <w:t xml:space="preserve"> </w:t>
-      </w:r>
+        <w:t>I miss my family. I miss my friends. It’s been difficult trying to lean on people from a distance</w:t>
+      </w:r>
+      <w:r>
+        <w:t xml:space="preserve">. I didn’t realize how much of an effect it would have on n my </w:t>
+      </w:r>
+      <w:proofErr w:type="spellStart"/>
+      <w:r>
+        <w:t>smilingepression</w:t>
+      </w:r>
+      <w:proofErr w:type="spellEnd"/>
+      <w:r>
+        <w:t xml:space="preserve">. For the last 6 years, my project has been my life. </w:t>
+      </w:r>
+    </w:p>
+    <w:p>
+      <w:pPr>
+        <w:pStyle w:val="lettertext"/>
+      </w:pPr>
+    </w:p>
+    <w:p>
+      <w:pPr>
+        <w:pStyle w:val="lettertext"/>
+      </w:pPr>
+      <w:r>
+        <w:t xml:space="preserve">I realize that it just kind of…happens. When I don’t feel comfortable, or when I feel like I’m struggling with my mental health, I’m always trying to smile. </w:t>
+      </w:r>
+    </w:p>
+    <w:p>
+      <w:pPr>
+        <w:pStyle w:val="lettertext"/>
+      </w:pPr>
+      <w:r>
+        <w:t xml:space="preserve">Not to keep a façade of feeling good and healthy…but actively smiling to try to make myself feel hopeful.  </w:t>
+      </w:r>
+    </w:p>
+    <w:p>
+      <w:pPr>
+        <w:pStyle w:val="lettertext"/>
+      </w:pPr>
       <w:r>
         <w:rPr>
           <w:b/>
@@ -11469,13 +11951,45 @@
           <w:b/>
           <w:bCs/>
         </w:rPr>
-        <w:t>...</w:t>
-      </w:r>
+        <w:t xml:space="preserve">; something about how technology is there to connect us but I get too stressed to do it, like being disconnected and connecting every once in </w:t>
+      </w:r>
+      <w:proofErr w:type="spellStart"/>
       <w:r>
         <w:rPr>
           <w:b/>
           <w:bCs/>
         </w:rPr>
+        <w:t>awhile</w:t>
+      </w:r>
+      <w:proofErr w:type="spellEnd"/>
+      <w:r>
+        <w:rPr>
+          <w:b/>
+          <w:bCs/>
+        </w:rPr>
+        <w:t xml:space="preserve"> is somehow </w:t>
+      </w:r>
+      <w:proofErr w:type="gramStart"/>
+      <w:r>
+        <w:rPr>
+          <w:b/>
+          <w:bCs/>
+        </w:rPr>
+        <w:t>better)</w:t>
+      </w:r>
+      <w:r>
+        <w:rPr>
+          <w:b/>
+          <w:bCs/>
+        </w:rPr>
+        <w:t>...</w:t>
+      </w:r>
+      <w:proofErr w:type="gramEnd"/>
+      <w:r>
+        <w:rPr>
+          <w:b/>
+          <w:bCs/>
+        </w:rPr>
         <w:t xml:space="preserve"> </w:t>
       </w:r>
       <w:r>
@@ -11541,6 +12055,7 @@
         <w:rPr>
           <w:noProof/>
         </w:rPr>
+        <w:lastRenderedPageBreak/>
         <w:drawing>
           <wp:anchor distT="0" distB="0" distL="114300" distR="114300" simplePos="0" relativeHeight="251655680" behindDoc="0" locked="0" layoutInCell="1" allowOverlap="1" wp14:anchorId="7A8FAF6F" wp14:editId="656BDE6B">
             <wp:simplePos x="0" y="0"/>
@@ -11742,7 +12257,6 @@
     </w:p>
     <w:p>
       <w:r>
-        <w:lastRenderedPageBreak/>
         <w:t xml:space="preserve">New letter: </w:t>
       </w:r>
       <w:proofErr w:type="spellStart"/>
@@ -11758,6 +12272,11 @@
         <w:t>here</w:t>
       </w:r>
       <w:proofErr w:type="gramEnd"/>
+    </w:p>
+    <w:p>
+      <w:r>
+        <w:t>When was the last time you felt completely alone?</w:t>
+      </w:r>
     </w:p>
     <w:p>
       <w:pPr>
@@ -12461,6 +12980,7 @@
         <w:pStyle w:val="lettertext"/>
       </w:pPr>
       <w:r>
+        <w:lastRenderedPageBreak/>
         <w:t>Gilbert</w:t>
       </w:r>
     </w:p>
@@ -15183,7 +15703,7 @@
 </file>
 
 <file path=word/endnotes.xml><?xml version="1.0" encoding="utf-8"?>
-<w:endnotes xmlns:wpc="http://schemas.microsoft.com/office/word/2010/wordprocessingCanvas" xmlns:cx="http://schemas.microsoft.com/office/drawing/2014/chartex" xmlns:cx1="http://schemas.microsoft.com/office/drawing/2015/9/8/chartex" xmlns:cx2="http://schemas.microsoft.com/office/drawing/2015/10/21/chartex" xmlns:cx3="http://schemas.microsoft.com/office/drawing/2016/5/9/chartex" xmlns:cx4="http://schemas.microsoft.com/office/drawing/2016/5/10/chartex" xmlns:cx5="http://schemas.microsoft.com/office/drawing/2016/5/11/chartex" xmlns:cx6="http://schemas.microsoft.com/office/drawing/2016/5/12/chartex" xmlns:cx7="http://schemas.microsoft.com/office/drawing/2016/5/13/chartex" xmlns:cx8="http://schemas.microsoft.com/office/drawing/2016/5/14/chartex" xmlns:mc="http://schemas.openxmlformats.org/markup-compatibility/2006" xmlns:aink="http://schemas.microsoft.com/office/drawing/2016/ink" xmlns:am3d="http://schemas.microsoft.com/office/drawing/2017/model3d" xmlns:o="urn:schemas-microsoft-com:office:office" xmlns:oel="http://schemas.microsoft.com/office/2019/extlst" xmlns:r="http://schemas.openxmlformats.org/officeDocument/2006/relationships" xmlns:m="http://schemas.openxmlformats.org/officeDocument/2006/math" xmlns:v="urn:schemas-microsoft-com:vml" xmlns:wp14="http://schemas.microsoft.com/office/word/2010/wordprocessingDrawing" xmlns:wp="http://schemas.openxmlformats.org/drawingml/2006/wordprocessingDrawing" xmlns:w10="urn:schemas-microsoft-com:office:word" xmlns:w="http://schemas.openxmlformats.org/wordprocessingml/2006/main" xmlns:w14="http://schemas.microsoft.com/office/word/2010/wordml" xmlns:w15="http://schemas.microsoft.com/office/word/2012/wordml" xmlns:w16cex="http://schemas.microsoft.com/office/word/2018/wordml/cex" xmlns:w16cid="http://schemas.microsoft.com/office/word/2016/wordml/cid" xmlns:w16="http://schemas.microsoft.com/office/word/2018/wordml" xmlns:w16sdtdh="http://schemas.microsoft.com/office/word/2020/wordml/sdtdatahash" xmlns:w16se="http://schemas.microsoft.com/office/word/2015/wordml/symex" xmlns:wpg="http://schemas.microsoft.com/office/word/2010/wordprocessingGroup" xmlns:wpi="http://schemas.microsoft.com/office/word/2010/wordprocessingInk" xmlns:wne="http://schemas.microsoft.com/office/word/2006/wordml" xmlns:wps="http://schemas.microsoft.com/office/word/2010/wordprocessingShape" mc:Ignorable="w14 w15 w16se w16cid w16 w16cex w16sdtdh wp14">
+<w:endnotes xmlns:wpc="http://schemas.microsoft.com/office/word/2010/wordprocessingCanvas" xmlns:cx="http://schemas.microsoft.com/office/drawing/2014/chartex" xmlns:cx1="http://schemas.microsoft.com/office/drawing/2015/9/8/chartex" xmlns:cx2="http://schemas.microsoft.com/office/drawing/2015/10/21/chartex" xmlns:cx3="http://schemas.microsoft.com/office/drawing/2016/5/9/chartex" xmlns:cx4="http://schemas.microsoft.com/office/drawing/2016/5/10/chartex" xmlns:cx5="http://schemas.microsoft.com/office/drawing/2016/5/11/chartex" xmlns:cx6="http://schemas.microsoft.com/office/drawing/2016/5/12/chartex" xmlns:cx7="http://schemas.microsoft.com/office/drawing/2016/5/13/chartex" xmlns:cx8="http://schemas.microsoft.com/office/drawing/2016/5/14/chartex" xmlns:mc="http://schemas.openxmlformats.org/markup-compatibility/2006" xmlns:aink="http://schemas.microsoft.com/office/drawing/2016/ink" xmlns:am3d="http://schemas.microsoft.com/office/drawing/2017/model3d" xmlns:o="urn:schemas-microsoft-com:office:office" xmlns:oel="http://schemas.microsoft.com/office/2019/extlst" xmlns:r="http://schemas.openxmlformats.org/officeDocument/2006/relationships" xmlns:m="http://schemas.openxmlformats.org/officeDocument/2006/math" xmlns:v="urn:schemas-microsoft-com:vml" xmlns:wp14="http://schemas.microsoft.com/office/word/2010/wordprocessingDrawing" xmlns:wp="http://schemas.openxmlformats.org/drawingml/2006/wordprocessingDrawing" xmlns:w10="urn:schemas-microsoft-com:office:word" xmlns:w="http://schemas.openxmlformats.org/wordprocessingml/2006/main" xmlns:w14="http://schemas.microsoft.com/office/word/2010/wordml" xmlns:w15="http://schemas.microsoft.com/office/word/2012/wordml" xmlns:w16cex="http://schemas.microsoft.com/office/word/2018/wordml/cex" xmlns:w16cid="http://schemas.microsoft.com/office/word/2016/wordml/cid" xmlns:w16="http://schemas.microsoft.com/office/word/2018/wordml" xmlns:w16du="http://schemas.microsoft.com/office/word/2023/wordml/word16du" xmlns:w16sdtdh="http://schemas.microsoft.com/office/word/2020/wordml/sdtdatahash" xmlns:w16se="http://schemas.microsoft.com/office/word/2015/wordml/symex" xmlns:wpg="http://schemas.microsoft.com/office/word/2010/wordprocessingGroup" xmlns:wpi="http://schemas.microsoft.com/office/word/2010/wordprocessingInk" xmlns:wne="http://schemas.microsoft.com/office/word/2006/wordml" xmlns:wps="http://schemas.microsoft.com/office/word/2010/wordprocessingShape" mc:Ignorable="w14 w15 w16se w16cid w16 w16cex w16sdtdh w16du wp14">
   <w:endnote w:type="separator" w:id="-1">
     <w:p>
       <w:pPr>
@@ -15208,7 +15728,7 @@
 </file>
 
 <file path=word/footnotes.xml><?xml version="1.0" encoding="utf-8"?>
-<w:footnotes xmlns:wpc="http://schemas.microsoft.com/office/word/2010/wordprocessingCanvas" xmlns:cx="http://schemas.microsoft.com/office/drawing/2014/chartex" xmlns:cx1="http://schemas.microsoft.com/office/drawing/2015/9/8/chartex" xmlns:cx2="http://schemas.microsoft.com/office/drawing/2015/10/21/chartex" xmlns:cx3="http://schemas.microsoft.com/office/drawing/2016/5/9/chartex" xmlns:cx4="http://schemas.microsoft.com/office/drawing/2016/5/10/chartex" xmlns:cx5="http://schemas.microsoft.com/office/drawing/2016/5/11/chartex" xmlns:cx6="http://schemas.microsoft.com/office/drawing/2016/5/12/chartex" xmlns:cx7="http://schemas.microsoft.com/office/drawing/2016/5/13/chartex" xmlns:cx8="http://schemas.microsoft.com/office/drawing/2016/5/14/chartex" xmlns:mc="http://schemas.openxmlformats.org/markup-compatibility/2006" xmlns:aink="http://schemas.microsoft.com/office/drawing/2016/ink" xmlns:am3d="http://schemas.microsoft.com/office/drawing/2017/model3d" xmlns:o="urn:schemas-microsoft-com:office:office" xmlns:oel="http://schemas.microsoft.com/office/2019/extlst" xmlns:r="http://schemas.openxmlformats.org/officeDocument/2006/relationships" xmlns:m="http://schemas.openxmlformats.org/officeDocument/2006/math" xmlns:v="urn:schemas-microsoft-com:vml" xmlns:wp14="http://schemas.microsoft.com/office/word/2010/wordprocessingDrawing" xmlns:wp="http://schemas.openxmlformats.org/drawingml/2006/wordprocessingDrawing" xmlns:w10="urn:schemas-microsoft-com:office:word" xmlns:w="http://schemas.openxmlformats.org/wordprocessingml/2006/main" xmlns:w14="http://schemas.microsoft.com/office/word/2010/wordml" xmlns:w15="http://schemas.microsoft.com/office/word/2012/wordml" xmlns:w16cex="http://schemas.microsoft.com/office/word/2018/wordml/cex" xmlns:w16cid="http://schemas.microsoft.com/office/word/2016/wordml/cid" xmlns:w16="http://schemas.microsoft.com/office/word/2018/wordml" xmlns:w16sdtdh="http://schemas.microsoft.com/office/word/2020/wordml/sdtdatahash" xmlns:w16se="http://schemas.microsoft.com/office/word/2015/wordml/symex" xmlns:wpg="http://schemas.microsoft.com/office/word/2010/wordprocessingGroup" xmlns:wpi="http://schemas.microsoft.com/office/word/2010/wordprocessingInk" xmlns:wne="http://schemas.microsoft.com/office/word/2006/wordml" xmlns:wps="http://schemas.microsoft.com/office/word/2010/wordprocessingShape" mc:Ignorable="w14 w15 w16se w16cid w16 w16cex w16sdtdh wp14">
+<w:footnotes xmlns:wpc="http://schemas.microsoft.com/office/word/2010/wordprocessingCanvas" xmlns:cx="http://schemas.microsoft.com/office/drawing/2014/chartex" xmlns:cx1="http://schemas.microsoft.com/office/drawing/2015/9/8/chartex" xmlns:cx2="http://schemas.microsoft.com/office/drawing/2015/10/21/chartex" xmlns:cx3="http://schemas.microsoft.com/office/drawing/2016/5/9/chartex" xmlns:cx4="http://schemas.microsoft.com/office/drawing/2016/5/10/chartex" xmlns:cx5="http://schemas.microsoft.com/office/drawing/2016/5/11/chartex" xmlns:cx6="http://schemas.microsoft.com/office/drawing/2016/5/12/chartex" xmlns:cx7="http://schemas.microsoft.com/office/drawing/2016/5/13/chartex" xmlns:cx8="http://schemas.microsoft.com/office/drawing/2016/5/14/chartex" xmlns:mc="http://schemas.openxmlformats.org/markup-compatibility/2006" xmlns:aink="http://schemas.microsoft.com/office/drawing/2016/ink" xmlns:am3d="http://schemas.microsoft.com/office/drawing/2017/model3d" xmlns:o="urn:schemas-microsoft-com:office:office" xmlns:oel="http://schemas.microsoft.com/office/2019/extlst" xmlns:r="http://schemas.openxmlformats.org/officeDocument/2006/relationships" xmlns:m="http://schemas.openxmlformats.org/officeDocument/2006/math" xmlns:v="urn:schemas-microsoft-com:vml" xmlns:wp14="http://schemas.microsoft.com/office/word/2010/wordprocessingDrawing" xmlns:wp="http://schemas.openxmlformats.org/drawingml/2006/wordprocessingDrawing" xmlns:w10="urn:schemas-microsoft-com:office:word" xmlns:w="http://schemas.openxmlformats.org/wordprocessingml/2006/main" xmlns:w14="http://schemas.microsoft.com/office/word/2010/wordml" xmlns:w15="http://schemas.microsoft.com/office/word/2012/wordml" xmlns:w16cex="http://schemas.microsoft.com/office/word/2018/wordml/cex" xmlns:w16cid="http://schemas.microsoft.com/office/word/2016/wordml/cid" xmlns:w16="http://schemas.microsoft.com/office/word/2018/wordml" xmlns:w16du="http://schemas.microsoft.com/office/word/2023/wordml/word16du" xmlns:w16sdtdh="http://schemas.microsoft.com/office/word/2020/wordml/sdtdatahash" xmlns:w16se="http://schemas.microsoft.com/office/word/2015/wordml/symex" xmlns:wpg="http://schemas.microsoft.com/office/word/2010/wordprocessingGroup" xmlns:wpi="http://schemas.microsoft.com/office/word/2010/wordprocessingInk" xmlns:wne="http://schemas.microsoft.com/office/word/2006/wordml" xmlns:wps="http://schemas.microsoft.com/office/word/2010/wordprocessingShape" mc:Ignorable="w14 w15 w16se w16cid w16 w16cex w16sdtdh w16du wp14">
   <w:footnote w:type="separator" w:id="-1">
     <w:p>
       <w:pPr>
@@ -15233,7 +15753,7 @@
 </file>
 
 <file path=word/header1.xml><?xml version="1.0" encoding="utf-8"?>
-<w:hdr xmlns:wpc="http://schemas.microsoft.com/office/word/2010/wordprocessingCanvas" xmlns:cx="http://schemas.microsoft.com/office/drawing/2014/chartex" xmlns:cx1="http://schemas.microsoft.com/office/drawing/2015/9/8/chartex" xmlns:cx2="http://schemas.microsoft.com/office/drawing/2015/10/21/chartex" xmlns:cx3="http://schemas.microsoft.com/office/drawing/2016/5/9/chartex" xmlns:cx4="http://schemas.microsoft.com/office/drawing/2016/5/10/chartex" xmlns:cx5="http://schemas.microsoft.com/office/drawing/2016/5/11/chartex" xmlns:cx6="http://schemas.microsoft.com/office/drawing/2016/5/12/chartex" xmlns:cx7="http://schemas.microsoft.com/office/drawing/2016/5/13/chartex" xmlns:cx8="http://schemas.microsoft.com/office/drawing/2016/5/14/chartex" xmlns:mc="http://schemas.openxmlformats.org/markup-compatibility/2006" xmlns:aink="http://schemas.microsoft.com/office/drawing/2016/ink" xmlns:am3d="http://schemas.microsoft.com/office/drawing/2017/model3d" xmlns:o="urn:schemas-microsoft-com:office:office" xmlns:oel="http://schemas.microsoft.com/office/2019/extlst" xmlns:r="http://schemas.openxmlformats.org/officeDocument/2006/relationships" xmlns:m="http://schemas.openxmlformats.org/officeDocument/2006/math" xmlns:v="urn:schemas-microsoft-com:vml" xmlns:wp14="http://schemas.microsoft.com/office/word/2010/wordprocessingDrawing" xmlns:wp="http://schemas.openxmlformats.org/drawingml/2006/wordprocessingDrawing" xmlns:w10="urn:schemas-microsoft-com:office:word" xmlns:w="http://schemas.openxmlformats.org/wordprocessingml/2006/main" xmlns:w14="http://schemas.microsoft.com/office/word/2010/wordml" xmlns:w15="http://schemas.microsoft.com/office/word/2012/wordml" xmlns:w16cex="http://schemas.microsoft.com/office/word/2018/wordml/cex" xmlns:w16cid="http://schemas.microsoft.com/office/word/2016/wordml/cid" xmlns:w16="http://schemas.microsoft.com/office/word/2018/wordml" xmlns:w16sdtdh="http://schemas.microsoft.com/office/word/2020/wordml/sdtdatahash" xmlns:w16se="http://schemas.microsoft.com/office/word/2015/wordml/symex" xmlns:wpg="http://schemas.microsoft.com/office/word/2010/wordprocessingGroup" xmlns:wpi="http://schemas.microsoft.com/office/word/2010/wordprocessingInk" xmlns:wne="http://schemas.microsoft.com/office/word/2006/wordml" xmlns:wps="http://schemas.microsoft.com/office/word/2010/wordprocessingShape" mc:Ignorable="w14 w15 w16se w16cid w16 w16cex w16sdtdh wp14">
+<w:hdr xmlns:wpc="http://schemas.microsoft.com/office/word/2010/wordprocessingCanvas" xmlns:cx="http://schemas.microsoft.com/office/drawing/2014/chartex" xmlns:cx1="http://schemas.microsoft.com/office/drawing/2015/9/8/chartex" xmlns:cx2="http://schemas.microsoft.com/office/drawing/2015/10/21/chartex" xmlns:cx3="http://schemas.microsoft.com/office/drawing/2016/5/9/chartex" xmlns:cx4="http://schemas.microsoft.com/office/drawing/2016/5/10/chartex" xmlns:cx5="http://schemas.microsoft.com/office/drawing/2016/5/11/chartex" xmlns:cx6="http://schemas.microsoft.com/office/drawing/2016/5/12/chartex" xmlns:cx7="http://schemas.microsoft.com/office/drawing/2016/5/13/chartex" xmlns:cx8="http://schemas.microsoft.com/office/drawing/2016/5/14/chartex" xmlns:mc="http://schemas.openxmlformats.org/markup-compatibility/2006" xmlns:aink="http://schemas.microsoft.com/office/drawing/2016/ink" xmlns:am3d="http://schemas.microsoft.com/office/drawing/2017/model3d" xmlns:o="urn:schemas-microsoft-com:office:office" xmlns:oel="http://schemas.microsoft.com/office/2019/extlst" xmlns:r="http://schemas.openxmlformats.org/officeDocument/2006/relationships" xmlns:m="http://schemas.openxmlformats.org/officeDocument/2006/math" xmlns:v="urn:schemas-microsoft-com:vml" xmlns:wp14="http://schemas.microsoft.com/office/word/2010/wordprocessingDrawing" xmlns:wp="http://schemas.openxmlformats.org/drawingml/2006/wordprocessingDrawing" xmlns:w10="urn:schemas-microsoft-com:office:word" xmlns:w="http://schemas.openxmlformats.org/wordprocessingml/2006/main" xmlns:w14="http://schemas.microsoft.com/office/word/2010/wordml" xmlns:w15="http://schemas.microsoft.com/office/word/2012/wordml" xmlns:w16cex="http://schemas.microsoft.com/office/word/2018/wordml/cex" xmlns:w16cid="http://schemas.microsoft.com/office/word/2016/wordml/cid" xmlns:w16="http://schemas.microsoft.com/office/word/2018/wordml" xmlns:w16du="http://schemas.microsoft.com/office/word/2023/wordml/word16du" xmlns:w16sdtdh="http://schemas.microsoft.com/office/word/2020/wordml/sdtdatahash" xmlns:w16se="http://schemas.microsoft.com/office/word/2015/wordml/symex" xmlns:wpg="http://schemas.microsoft.com/office/word/2010/wordprocessingGroup" xmlns:wpi="http://schemas.microsoft.com/office/word/2010/wordprocessingInk" xmlns:wne="http://schemas.microsoft.com/office/word/2006/wordml" xmlns:wps="http://schemas.microsoft.com/office/word/2010/wordprocessingShape" mc:Ignorable="w14 w15 w16se w16cid w16 w16cex w16sdtdh w16du wp14">
   <w:p>
     <w:pPr>
       <w:pStyle w:val="Header"/>
@@ -15252,7 +15772,7 @@
 </file>
 
 <file path=word/header2.xml><?xml version="1.0" encoding="utf-8"?>
-<w:hdr xmlns:wpc="http://schemas.microsoft.com/office/word/2010/wordprocessingCanvas" xmlns:cx="http://schemas.microsoft.com/office/drawing/2014/chartex" xmlns:cx1="http://schemas.microsoft.com/office/drawing/2015/9/8/chartex" xmlns:cx2="http://schemas.microsoft.com/office/drawing/2015/10/21/chartex" xmlns:cx3="http://schemas.microsoft.com/office/drawing/2016/5/9/chartex" xmlns:cx4="http://schemas.microsoft.com/office/drawing/2016/5/10/chartex" xmlns:cx5="http://schemas.microsoft.com/office/drawing/2016/5/11/chartex" xmlns:cx6="http://schemas.microsoft.com/office/drawing/2016/5/12/chartex" xmlns:cx7="http://schemas.microsoft.com/office/drawing/2016/5/13/chartex" xmlns:cx8="http://schemas.microsoft.com/office/drawing/2016/5/14/chartex" xmlns:mc="http://schemas.openxmlformats.org/markup-compatibility/2006" xmlns:aink="http://schemas.microsoft.com/office/drawing/2016/ink" xmlns:am3d="http://schemas.microsoft.com/office/drawing/2017/model3d" xmlns:o="urn:schemas-microsoft-com:office:office" xmlns:oel="http://schemas.microsoft.com/office/2019/extlst" xmlns:r="http://schemas.openxmlformats.org/officeDocument/2006/relationships" xmlns:m="http://schemas.openxmlformats.org/officeDocument/2006/math" xmlns:v="urn:schemas-microsoft-com:vml" xmlns:wp14="http://schemas.microsoft.com/office/word/2010/wordprocessingDrawing" xmlns:wp="http://schemas.openxmlformats.org/drawingml/2006/wordprocessingDrawing" xmlns:w10="urn:schemas-microsoft-com:office:word" xmlns:w="http://schemas.openxmlformats.org/wordprocessingml/2006/main" xmlns:w14="http://schemas.microsoft.com/office/word/2010/wordml" xmlns:w15="http://schemas.microsoft.com/office/word/2012/wordml" xmlns:w16cex="http://schemas.microsoft.com/office/word/2018/wordml/cex" xmlns:w16cid="http://schemas.microsoft.com/office/word/2016/wordml/cid" xmlns:w16="http://schemas.microsoft.com/office/word/2018/wordml" xmlns:w16sdtdh="http://schemas.microsoft.com/office/word/2020/wordml/sdtdatahash" xmlns:w16se="http://schemas.microsoft.com/office/word/2015/wordml/symex" xmlns:wpg="http://schemas.microsoft.com/office/word/2010/wordprocessingGroup" xmlns:wpi="http://schemas.microsoft.com/office/word/2010/wordprocessingInk" xmlns:wne="http://schemas.microsoft.com/office/word/2006/wordml" xmlns:wps="http://schemas.microsoft.com/office/word/2010/wordprocessingShape" mc:Ignorable="w14 w15 w16se w16cid w16 w16cex w16sdtdh wp14">
+<w:hdr xmlns:wpc="http://schemas.microsoft.com/office/word/2010/wordprocessingCanvas" xmlns:cx="http://schemas.microsoft.com/office/drawing/2014/chartex" xmlns:cx1="http://schemas.microsoft.com/office/drawing/2015/9/8/chartex" xmlns:cx2="http://schemas.microsoft.com/office/drawing/2015/10/21/chartex" xmlns:cx3="http://schemas.microsoft.com/office/drawing/2016/5/9/chartex" xmlns:cx4="http://schemas.microsoft.com/office/drawing/2016/5/10/chartex" xmlns:cx5="http://schemas.microsoft.com/office/drawing/2016/5/11/chartex" xmlns:cx6="http://schemas.microsoft.com/office/drawing/2016/5/12/chartex" xmlns:cx7="http://schemas.microsoft.com/office/drawing/2016/5/13/chartex" xmlns:cx8="http://schemas.microsoft.com/office/drawing/2016/5/14/chartex" xmlns:mc="http://schemas.openxmlformats.org/markup-compatibility/2006" xmlns:aink="http://schemas.microsoft.com/office/drawing/2016/ink" xmlns:am3d="http://schemas.microsoft.com/office/drawing/2017/model3d" xmlns:o="urn:schemas-microsoft-com:office:office" xmlns:oel="http://schemas.microsoft.com/office/2019/extlst" xmlns:r="http://schemas.openxmlformats.org/officeDocument/2006/relationships" xmlns:m="http://schemas.openxmlformats.org/officeDocument/2006/math" xmlns:v="urn:schemas-microsoft-com:vml" xmlns:wp14="http://schemas.microsoft.com/office/word/2010/wordprocessingDrawing" xmlns:wp="http://schemas.openxmlformats.org/drawingml/2006/wordprocessingDrawing" xmlns:w10="urn:schemas-microsoft-com:office:word" xmlns:w="http://schemas.openxmlformats.org/wordprocessingml/2006/main" xmlns:w14="http://schemas.microsoft.com/office/word/2010/wordml" xmlns:w15="http://schemas.microsoft.com/office/word/2012/wordml" xmlns:w16cex="http://schemas.microsoft.com/office/word/2018/wordml/cex" xmlns:w16cid="http://schemas.microsoft.com/office/word/2016/wordml/cid" xmlns:w16="http://schemas.microsoft.com/office/word/2018/wordml" xmlns:w16du="http://schemas.microsoft.com/office/word/2023/wordml/word16du" xmlns:w16sdtdh="http://schemas.microsoft.com/office/word/2020/wordml/sdtdatahash" xmlns:w16se="http://schemas.microsoft.com/office/word/2015/wordml/symex" xmlns:wpg="http://schemas.microsoft.com/office/word/2010/wordprocessingGroup" xmlns:wpi="http://schemas.microsoft.com/office/word/2010/wordprocessingInk" xmlns:wne="http://schemas.microsoft.com/office/word/2006/wordml" xmlns:wps="http://schemas.microsoft.com/office/word/2010/wordprocessingShape" mc:Ignorable="w14 w15 w16se w16cid w16 w16cex w16sdtdh w16du wp14">
   <w:sdt>
     <w:sdtPr>
       <w:rPr>
@@ -15315,7 +15835,7 @@
 </file>
 
 <file path=word/numbering.xml><?xml version="1.0" encoding="utf-8"?>
-<w:numbering xmlns:wpc="http://schemas.microsoft.com/office/word/2010/wordprocessingCanvas" xmlns:cx="http://schemas.microsoft.com/office/drawing/2014/chartex" xmlns:cx1="http://schemas.microsoft.com/office/drawing/2015/9/8/chartex" xmlns:cx2="http://schemas.microsoft.com/office/drawing/2015/10/21/chartex" xmlns:cx3="http://schemas.microsoft.com/office/drawing/2016/5/9/chartex" xmlns:cx4="http://schemas.microsoft.com/office/drawing/2016/5/10/chartex" xmlns:cx5="http://schemas.microsoft.com/office/drawing/2016/5/11/chartex" xmlns:cx6="http://schemas.microsoft.com/office/drawing/2016/5/12/chartex" xmlns:cx7="http://schemas.microsoft.com/office/drawing/2016/5/13/chartex" xmlns:cx8="http://schemas.microsoft.com/office/drawing/2016/5/14/chartex" xmlns:mc="http://schemas.openxmlformats.org/markup-compatibility/2006" xmlns:aink="http://schemas.microsoft.com/office/drawing/2016/ink" xmlns:am3d="http://schemas.microsoft.com/office/drawing/2017/model3d" xmlns:o="urn:schemas-microsoft-com:office:office" xmlns:oel="http://schemas.microsoft.com/office/2019/extlst" xmlns:r="http://schemas.openxmlformats.org/officeDocument/2006/relationships" xmlns:m="http://schemas.openxmlformats.org/officeDocument/2006/math" xmlns:v="urn:schemas-microsoft-com:vml" xmlns:wp14="http://schemas.microsoft.com/office/word/2010/wordprocessingDrawing" xmlns:wp="http://schemas.openxmlformats.org/drawingml/2006/wordprocessingDrawing" xmlns:w10="urn:schemas-microsoft-com:office:word" xmlns:w="http://schemas.openxmlformats.org/wordprocessingml/2006/main" xmlns:w14="http://schemas.microsoft.com/office/word/2010/wordml" xmlns:w15="http://schemas.microsoft.com/office/word/2012/wordml" xmlns:w16cex="http://schemas.microsoft.com/office/word/2018/wordml/cex" xmlns:w16cid="http://schemas.microsoft.com/office/word/2016/wordml/cid" xmlns:w16="http://schemas.microsoft.com/office/word/2018/wordml" xmlns:w16sdtdh="http://schemas.microsoft.com/office/word/2020/wordml/sdtdatahash" xmlns:w16se="http://schemas.microsoft.com/office/word/2015/wordml/symex" xmlns:wpg="http://schemas.microsoft.com/office/word/2010/wordprocessingGroup" xmlns:wpi="http://schemas.microsoft.com/office/word/2010/wordprocessingInk" xmlns:wne="http://schemas.microsoft.com/office/word/2006/wordml" xmlns:wps="http://schemas.microsoft.com/office/word/2010/wordprocessingShape" mc:Ignorable="w14 w15 w16se w16cid w16 w16cex w16sdtdh wp14">
+<w:numbering xmlns:wpc="http://schemas.microsoft.com/office/word/2010/wordprocessingCanvas" xmlns:cx="http://schemas.microsoft.com/office/drawing/2014/chartex" xmlns:cx1="http://schemas.microsoft.com/office/drawing/2015/9/8/chartex" xmlns:cx2="http://schemas.microsoft.com/office/drawing/2015/10/21/chartex" xmlns:cx3="http://schemas.microsoft.com/office/drawing/2016/5/9/chartex" xmlns:cx4="http://schemas.microsoft.com/office/drawing/2016/5/10/chartex" xmlns:cx5="http://schemas.microsoft.com/office/drawing/2016/5/11/chartex" xmlns:cx6="http://schemas.microsoft.com/office/drawing/2016/5/12/chartex" xmlns:cx7="http://schemas.microsoft.com/office/drawing/2016/5/13/chartex" xmlns:cx8="http://schemas.microsoft.com/office/drawing/2016/5/14/chartex" xmlns:mc="http://schemas.openxmlformats.org/markup-compatibility/2006" xmlns:aink="http://schemas.microsoft.com/office/drawing/2016/ink" xmlns:am3d="http://schemas.microsoft.com/office/drawing/2017/model3d" xmlns:o="urn:schemas-microsoft-com:office:office" xmlns:oel="http://schemas.microsoft.com/office/2019/extlst" xmlns:r="http://schemas.openxmlformats.org/officeDocument/2006/relationships" xmlns:m="http://schemas.openxmlformats.org/officeDocument/2006/math" xmlns:v="urn:schemas-microsoft-com:vml" xmlns:wp14="http://schemas.microsoft.com/office/word/2010/wordprocessingDrawing" xmlns:wp="http://schemas.openxmlformats.org/drawingml/2006/wordprocessingDrawing" xmlns:w10="urn:schemas-microsoft-com:office:word" xmlns:w="http://schemas.openxmlformats.org/wordprocessingml/2006/main" xmlns:w14="http://schemas.microsoft.com/office/word/2010/wordml" xmlns:w15="http://schemas.microsoft.com/office/word/2012/wordml" xmlns:w16cex="http://schemas.microsoft.com/office/word/2018/wordml/cex" xmlns:w16cid="http://schemas.microsoft.com/office/word/2016/wordml/cid" xmlns:w16="http://schemas.microsoft.com/office/word/2018/wordml" xmlns:w16du="http://schemas.microsoft.com/office/word/2023/wordml/word16du" xmlns:w16sdtdh="http://schemas.microsoft.com/office/word/2020/wordml/sdtdatahash" xmlns:w16se="http://schemas.microsoft.com/office/word/2015/wordml/symex" xmlns:wpg="http://schemas.microsoft.com/office/word/2010/wordprocessingGroup" xmlns:wpi="http://schemas.microsoft.com/office/word/2010/wordprocessingInk" xmlns:wne="http://schemas.microsoft.com/office/word/2006/wordml" xmlns:wps="http://schemas.microsoft.com/office/word/2010/wordprocessingShape" mc:Ignorable="w14 w15 w16se w16cid w16 w16cex w16sdtdh w16du wp14">
   <w:abstractNum w:abstractNumId="0" w15:restartNumberingAfterBreak="0">
     <w:nsid w:val="02F64F4D"/>
     <w:multiLevelType w:val="hybridMultilevel"/>
@@ -17263,7 +17783,7 @@
 </file>
 
 <file path=word/styles.xml><?xml version="1.0" encoding="utf-8"?>
-<w:styles xmlns:mc="http://schemas.openxmlformats.org/markup-compatibility/2006" xmlns:r="http://schemas.openxmlformats.org/officeDocument/2006/relationships" xmlns:w="http://schemas.openxmlformats.org/wordprocessingml/2006/main" xmlns:w14="http://schemas.microsoft.com/office/word/2010/wordml" xmlns:w15="http://schemas.microsoft.com/office/word/2012/wordml" xmlns:w16cex="http://schemas.microsoft.com/office/word/2018/wordml/cex" xmlns:w16cid="http://schemas.microsoft.com/office/word/2016/wordml/cid" xmlns:w16="http://schemas.microsoft.com/office/word/2018/wordml" xmlns:w16sdtdh="http://schemas.microsoft.com/office/word/2020/wordml/sdtdatahash" xmlns:w16se="http://schemas.microsoft.com/office/word/2015/wordml/symex" mc:Ignorable="w14 w15 w16se w16cid w16 w16cex w16sdtdh">
+<w:styles xmlns:mc="http://schemas.openxmlformats.org/markup-compatibility/2006" xmlns:r="http://schemas.openxmlformats.org/officeDocument/2006/relationships" xmlns:w="http://schemas.openxmlformats.org/wordprocessingml/2006/main" xmlns:w14="http://schemas.microsoft.com/office/word/2010/wordml" xmlns:w15="http://schemas.microsoft.com/office/word/2012/wordml" xmlns:w16cex="http://schemas.microsoft.com/office/word/2018/wordml/cex" xmlns:w16cid="http://schemas.microsoft.com/office/word/2016/wordml/cid" xmlns:w16="http://schemas.microsoft.com/office/word/2018/wordml" xmlns:w16du="http://schemas.microsoft.com/office/word/2023/wordml/word16du" xmlns:w16sdtdh="http://schemas.microsoft.com/office/word/2020/wordml/sdtdatahash" xmlns:w16se="http://schemas.microsoft.com/office/word/2015/wordml/symex" mc:Ignorable="w14 w15 w16se w16cid w16 w16cex w16sdtdh w16du">
   <w:docDefaults>
     <w:rPrDefault>
       <w:rPr>

</xml_diff>

<commit_message>
updated the why i wrote portion
</commit_message>
<xml_diff>
--- a/public_chapter/PublicChapter_draft_v13.docx
+++ b/public_chapter/PublicChapter_draft_v13.docx
@@ -39,6 +39,62 @@
           <w:sz w:val="20"/>
           <w:szCs w:val="20"/>
         </w:rPr>
+        <w:t xml:space="preserve">Early on in my PhD career, my advisor </w:t>
+      </w:r>
+      <w:r>
+        <w:rPr>
+          <w:sz w:val="20"/>
+          <w:szCs w:val="20"/>
+        </w:rPr>
+        <w:t>challenged and inspired</w:t>
+      </w:r>
+      <w:r>
+        <w:rPr>
+          <w:sz w:val="20"/>
+          <w:szCs w:val="20"/>
+        </w:rPr>
+        <w:t xml:space="preserve"> me</w:t>
+      </w:r>
+      <w:r>
+        <w:rPr>
+          <w:sz w:val="20"/>
+          <w:szCs w:val="20"/>
+        </w:rPr>
+        <w:t xml:space="preserve"> to learn with a simple credo</w:t>
+      </w:r>
+      <w:r>
+        <w:rPr>
+          <w:sz w:val="20"/>
+          <w:szCs w:val="20"/>
+        </w:rPr>
+        <w:t xml:space="preserve">: know what you don’t know. </w:t>
+      </w:r>
+      <w:r>
+        <w:rPr>
+          <w:sz w:val="20"/>
+          <w:szCs w:val="20"/>
+        </w:rPr>
+        <w:t xml:space="preserve">And </w:t>
+      </w:r>
+      <w:r>
+        <w:rPr>
+          <w:sz w:val="20"/>
+          <w:szCs w:val="20"/>
+        </w:rPr>
+        <w:t>it’s worked: I’ve finished my research, discovered something novel, and am working to publish my research to put down my infinitesimally small stamp in history.</w:t>
+      </w:r>
+      <w:r>
+        <w:rPr>
+          <w:sz w:val="20"/>
+          <w:szCs w:val="20"/>
+        </w:rPr>
+        <w:t xml:space="preserve"> </w:t>
+      </w:r>
+      <w:r>
+        <w:rPr>
+          <w:sz w:val="20"/>
+          <w:szCs w:val="20"/>
+        </w:rPr>
         <w:t>The PhD finish line is ful</w:t>
       </w:r>
       <w:r>
@@ -46,7 +102,7 @@
           <w:sz w:val="20"/>
           <w:szCs w:val="20"/>
         </w:rPr>
-        <w:t>l of triumphs: a published paper to inform the world of your research</w:t>
+        <w:t>l of triumphs: a published paper</w:t>
       </w:r>
       <w:r>
         <w:rPr>
@@ -67,70 +123,369 @@
           <w:sz w:val="20"/>
           <w:szCs w:val="20"/>
         </w:rPr>
-        <w:t>and explain that research, and recognition</w:t>
-      </w:r>
-      <w:r>
-        <w:rPr>
-          <w:sz w:val="20"/>
-          <w:szCs w:val="20"/>
-        </w:rPr>
-        <w:t xml:space="preserve"> as an expert in your field. These accomplishments are the fruits of intense labor and rigorous mental fortitude, but often research is presented without mentioning th</w:t>
-      </w:r>
-      <w:r>
-        <w:rPr>
-          <w:sz w:val="20"/>
-          <w:szCs w:val="20"/>
-        </w:rPr>
-        <w:t>e</w:t>
-      </w:r>
-      <w:r>
-        <w:rPr>
-          <w:sz w:val="20"/>
-          <w:szCs w:val="20"/>
-        </w:rPr>
-        <w:t xml:space="preserve"> mental toll and</w:t>
-      </w:r>
-      <w:r>
-        <w:rPr>
-          <w:sz w:val="20"/>
-          <w:szCs w:val="20"/>
-        </w:rPr>
-        <w:t xml:space="preserve"> </w:t>
-      </w:r>
-      <w:r>
-        <w:rPr>
-          <w:sz w:val="20"/>
-          <w:szCs w:val="20"/>
-        </w:rPr>
-        <w:t>strain on life it took to succeed.</w:t>
-      </w:r>
-      <w:r>
-        <w:rPr>
-          <w:sz w:val="20"/>
-          <w:szCs w:val="20"/>
-        </w:rPr>
-        <w:t xml:space="preserve"> I’ve been pretty fortunate on my graduate school journey. My family is relatively healthy, I have friends willing to catch up with me when I </w:t>
-      </w:r>
-      <w:r>
-        <w:rPr>
-          <w:sz w:val="20"/>
-          <w:szCs w:val="20"/>
-        </w:rPr>
-        <w:t xml:space="preserve">can </w:t>
-      </w:r>
-      <w:r>
-        <w:rPr>
-          <w:sz w:val="20"/>
-          <w:szCs w:val="20"/>
-        </w:rPr>
-        <w:t xml:space="preserve">make the </w:t>
-      </w:r>
-      <w:r>
-        <w:rPr>
-          <w:sz w:val="20"/>
-          <w:szCs w:val="20"/>
-        </w:rPr>
-        <w:t xml:space="preserve">time, </w:t>
+        <w:t>and explain your research, and recognition</w:t>
+      </w:r>
+      <w:r>
+        <w:rPr>
+          <w:sz w:val="20"/>
+          <w:szCs w:val="20"/>
+        </w:rPr>
+        <w:t xml:space="preserve"> as an</w:t>
+      </w:r>
+      <w:r>
+        <w:rPr>
+          <w:sz w:val="20"/>
+          <w:szCs w:val="20"/>
+        </w:rPr>
+        <w:t xml:space="preserve"> academic</w:t>
+      </w:r>
+      <w:r>
+        <w:rPr>
+          <w:sz w:val="20"/>
+          <w:szCs w:val="20"/>
+        </w:rPr>
+        <w:t xml:space="preserve"> expert. </w:t>
+      </w:r>
+    </w:p>
+    <w:p>
+      <w:pPr>
+        <w:jc w:val="both"/>
+        <w:rPr>
+          <w:sz w:val="20"/>
+          <w:szCs w:val="20"/>
+        </w:rPr>
+      </w:pPr>
+      <w:r>
+        <w:rPr>
+          <w:sz w:val="20"/>
+          <w:szCs w:val="20"/>
+        </w:rPr>
+        <w:t>And</w:t>
+      </w:r>
+      <w:r>
+        <w:rPr>
+          <w:sz w:val="20"/>
+          <w:szCs w:val="20"/>
+        </w:rPr>
+        <w:t xml:space="preserve"> yet</w:t>
+      </w:r>
+      <w:r>
+        <w:rPr>
+          <w:sz w:val="20"/>
+          <w:szCs w:val="20"/>
+        </w:rPr>
+        <w:t xml:space="preserve">…it doesn’t feel like it. </w:t>
+      </w:r>
+    </w:p>
+    <w:p>
+      <w:pPr>
+        <w:jc w:val="both"/>
+        <w:rPr>
+          <w:sz w:val="20"/>
+          <w:szCs w:val="20"/>
+        </w:rPr>
+      </w:pPr>
+      <w:r>
+        <w:rPr>
+          <w:sz w:val="20"/>
+          <w:szCs w:val="20"/>
+        </w:rPr>
+        <w:t>M</w:t>
+      </w:r>
+      <w:r>
+        <w:rPr>
+          <w:sz w:val="20"/>
+          <w:szCs w:val="20"/>
+        </w:rPr>
+        <w:t>y PhD</w:t>
+      </w:r>
+      <w:r>
+        <w:rPr>
+          <w:sz w:val="20"/>
+          <w:szCs w:val="20"/>
+        </w:rPr>
+        <w:t xml:space="preserve"> </w:t>
+      </w:r>
+      <w:r>
+        <w:rPr>
+          <w:sz w:val="20"/>
+          <w:szCs w:val="20"/>
+        </w:rPr>
+        <w:t xml:space="preserve">wasn’t straight forward. </w:t>
+      </w:r>
+      <w:r>
+        <w:rPr>
+          <w:sz w:val="20"/>
+          <w:szCs w:val="20"/>
+        </w:rPr>
+        <w:t xml:space="preserve">I’ve pictured it as a journey: traversing the valleys and mountains of knowledge about cell membranes and biophysical forces. Sometimes, trekking and running energetically through a field of </w:t>
+      </w:r>
+      <w:r>
+        <w:rPr>
+          <w:sz w:val="20"/>
+          <w:szCs w:val="20"/>
+        </w:rPr>
+        <w:t>fluorescent green</w:t>
+      </w:r>
+      <w:r>
+        <w:rPr>
+          <w:sz w:val="20"/>
+          <w:szCs w:val="20"/>
+        </w:rPr>
+        <w:t xml:space="preserve"> flowers. But more often, barely learning anything and feeling completely stuck, as if trudging through multiple feet of snow</w:t>
+      </w:r>
+      <w:r>
+        <w:rPr>
+          <w:sz w:val="20"/>
+          <w:szCs w:val="20"/>
+        </w:rPr>
+        <w:t xml:space="preserve"> in the dark</w:t>
+      </w:r>
+      <w:r>
+        <w:rPr>
+          <w:sz w:val="20"/>
+          <w:szCs w:val="20"/>
+        </w:rPr>
+        <w:t xml:space="preserve">. And </w:t>
+      </w:r>
+      <w:r>
+        <w:rPr>
+          <w:sz w:val="20"/>
+          <w:szCs w:val="20"/>
+        </w:rPr>
+        <w:t>through</w:t>
+      </w:r>
+      <w:r>
+        <w:rPr>
+          <w:sz w:val="20"/>
+          <w:szCs w:val="20"/>
+        </w:rPr>
+        <w:t xml:space="preserve"> all th</w:t>
+      </w:r>
+      <w:r>
+        <w:rPr>
+          <w:sz w:val="20"/>
+          <w:szCs w:val="20"/>
+        </w:rPr>
+        <w:t>e pushing and pulling, dragging myself through the knowledge</w:t>
+      </w:r>
+      <w:r>
+        <w:rPr>
+          <w:sz w:val="20"/>
+          <w:szCs w:val="20"/>
+        </w:rPr>
+        <w:t>, I’ve ended up learn</w:t>
+      </w:r>
+      <w:r>
+        <w:rPr>
+          <w:sz w:val="20"/>
+          <w:szCs w:val="20"/>
+        </w:rPr>
+        <w:t>ing</w:t>
+      </w:r>
+      <w:r>
+        <w:rPr>
+          <w:sz w:val="20"/>
+          <w:szCs w:val="20"/>
+        </w:rPr>
+        <w:t xml:space="preserve"> more than just</w:t>
+      </w:r>
+      <w:r>
+        <w:rPr>
+          <w:sz w:val="20"/>
+          <w:szCs w:val="20"/>
+        </w:rPr>
+        <w:t xml:space="preserve"> </w:t>
+      </w:r>
+      <w:proofErr w:type="gramStart"/>
+      <w:r>
+        <w:rPr>
+          <w:sz w:val="20"/>
+          <w:szCs w:val="20"/>
+        </w:rPr>
+        <w:t>the</w:t>
+      </w:r>
+      <w:r>
+        <w:rPr>
+          <w:sz w:val="20"/>
+          <w:szCs w:val="20"/>
+        </w:rPr>
+        <w:t xml:space="preserve"> science</w:t>
+      </w:r>
+      <w:proofErr w:type="gramEnd"/>
+      <w:r>
+        <w:rPr>
+          <w:sz w:val="20"/>
+          <w:szCs w:val="20"/>
+        </w:rPr>
+        <w:t xml:space="preserve">. </w:t>
+      </w:r>
+    </w:p>
+    <w:p>
+      <w:pPr>
+        <w:jc w:val="both"/>
+        <w:rPr>
+          <w:sz w:val="20"/>
+          <w:szCs w:val="20"/>
+        </w:rPr>
+      </w:pPr>
+      <w:r>
+        <w:rPr>
+          <w:sz w:val="20"/>
+          <w:szCs w:val="20"/>
+        </w:rPr>
+        <w:t>The rest of the thesis is research and work, but when I saw the opportunity to write a chapter about “the parts of the story of science that don’t get told in scientific publication”, I</w:t>
+      </w:r>
+      <w:r>
+        <w:rPr>
+          <w:sz w:val="20"/>
+          <w:szCs w:val="20"/>
+        </w:rPr>
+        <w:t xml:space="preserve"> felt moved to share some of the mental and emotional highs and lows of my PhD journey. </w:t>
+      </w:r>
+    </w:p>
+    <w:p>
+      <w:pPr>
+        <w:jc w:val="both"/>
+        <w:rPr>
+          <w:sz w:val="20"/>
+          <w:szCs w:val="20"/>
+        </w:rPr>
+      </w:pPr>
+      <w:r>
+        <w:rPr>
+          <w:sz w:val="20"/>
+          <w:szCs w:val="20"/>
+        </w:rPr>
+        <w:t xml:space="preserve">I’ve willingly put myself </w:t>
+      </w:r>
+      <w:r>
+        <w:rPr>
+          <w:sz w:val="20"/>
+          <w:szCs w:val="20"/>
+        </w:rPr>
+        <w:t>continually through this grind</w:t>
+      </w:r>
+      <w:r>
+        <w:rPr>
+          <w:sz w:val="20"/>
+          <w:szCs w:val="20"/>
+        </w:rPr>
+        <w:t xml:space="preserve"> because of how big this opportunity feels to me: </w:t>
+      </w:r>
+      <w:r>
+        <w:rPr>
+          <w:sz w:val="20"/>
+          <w:szCs w:val="20"/>
+        </w:rPr>
+        <w:t xml:space="preserve">I’ll be </w:t>
+      </w:r>
+      <w:r>
+        <w:rPr>
+          <w:sz w:val="20"/>
+          <w:szCs w:val="20"/>
+        </w:rPr>
+        <w:t>the first person in my family to receive a PhD, in a field as prestigious as science</w:t>
+      </w:r>
+      <w:r>
+        <w:rPr>
+          <w:sz w:val="20"/>
+          <w:szCs w:val="20"/>
+        </w:rPr>
+        <w:t xml:space="preserve">. I recognize how </w:t>
+      </w:r>
+      <w:r>
+        <w:rPr>
+          <w:sz w:val="20"/>
+          <w:szCs w:val="20"/>
+        </w:rPr>
+        <w:t>important</w:t>
+      </w:r>
+      <w:r>
+        <w:rPr>
+          <w:sz w:val="20"/>
+          <w:szCs w:val="20"/>
+        </w:rPr>
+        <w:t xml:space="preserve"> a</w:t>
+      </w:r>
+      <w:r>
+        <w:rPr>
+          <w:sz w:val="20"/>
+          <w:szCs w:val="20"/>
+        </w:rPr>
+        <w:t xml:space="preserve">n opportunity </w:t>
+      </w:r>
+      <w:r>
+        <w:rPr>
+          <w:sz w:val="20"/>
+          <w:szCs w:val="20"/>
+        </w:rPr>
+        <w:t xml:space="preserve">it is </w:t>
+      </w:r>
+      <w:r>
+        <w:rPr>
+          <w:sz w:val="20"/>
+          <w:szCs w:val="20"/>
+        </w:rPr>
+        <w:t>to become another minority in a field that is still growing in diversity</w:t>
+      </w:r>
+      <w:r>
+        <w:rPr>
+          <w:sz w:val="20"/>
+          <w:szCs w:val="20"/>
+        </w:rPr>
+        <w:t>.</w:t>
+      </w:r>
+    </w:p>
+    <w:p>
+      <w:pPr>
+        <w:jc w:val="both"/>
+        <w:rPr>
+          <w:sz w:val="20"/>
+          <w:szCs w:val="20"/>
+        </w:rPr>
+      </w:pPr>
+      <w:r>
+        <w:rPr>
+          <w:sz w:val="20"/>
+          <w:szCs w:val="20"/>
+        </w:rPr>
+        <w:t xml:space="preserve">And </w:t>
+      </w:r>
+      <w:r>
+        <w:rPr>
+          <w:sz w:val="20"/>
+          <w:szCs w:val="20"/>
+        </w:rPr>
+        <w:t xml:space="preserve">I’ve been </w:t>
+      </w:r>
+      <w:r>
+        <w:rPr>
+          <w:sz w:val="20"/>
+          <w:szCs w:val="20"/>
+        </w:rPr>
+        <w:t>fortunate during grad</w:t>
+      </w:r>
+      <w:r>
+        <w:rPr>
+          <w:sz w:val="20"/>
+          <w:szCs w:val="20"/>
+        </w:rPr>
+        <w:t>uate</w:t>
+      </w:r>
+      <w:r>
+        <w:rPr>
+          <w:sz w:val="20"/>
+          <w:szCs w:val="20"/>
+        </w:rPr>
+        <w:t xml:space="preserve"> school</w:t>
+      </w:r>
+      <w:r>
+        <w:rPr>
+          <w:sz w:val="20"/>
+          <w:szCs w:val="20"/>
+        </w:rPr>
+        <w:t xml:space="preserve">. My family is healthy, my friends are understanding, </w:t>
       </w:r>
       <w:r>
         <w:rPr>
@@ -144,28 +499,109 @@
           <w:sz w:val="20"/>
           <w:szCs w:val="20"/>
         </w:rPr>
-        <w:t xml:space="preserve"> my professors and lab mates have been exactly the type of support I’ve needed. But even</w:t>
-      </w:r>
-      <w:r>
-        <w:rPr>
-          <w:sz w:val="20"/>
-          <w:szCs w:val="20"/>
-        </w:rPr>
-        <w:t xml:space="preserve"> with these aspects</w:t>
-      </w:r>
-      <w:r>
-        <w:rPr>
-          <w:sz w:val="20"/>
-          <w:szCs w:val="20"/>
-        </w:rPr>
-        <w:t xml:space="preserve">, I’ve still had to </w:t>
-      </w:r>
-      <w:r>
-        <w:rPr>
-          <w:sz w:val="20"/>
-          <w:szCs w:val="20"/>
-        </w:rPr>
-        <w:t xml:space="preserve">miss out on holidays with family and friends, </w:t>
+        <w:t xml:space="preserve"> my professors and lab mates have been exactly the type of academic support I’ve needed. But I’m realizing now how much I haven’t taken time, I’ve just continually spent it on the next thing: Diplomas, Bachelors, PhD.</w:t>
+      </w:r>
+      <w:r>
+        <w:rPr>
+          <w:sz w:val="20"/>
+          <w:szCs w:val="20"/>
+        </w:rPr>
+        <w:t xml:space="preserve"> </w:t>
+      </w:r>
+      <w:r>
+        <w:rPr>
+          <w:sz w:val="20"/>
+          <w:szCs w:val="20"/>
+        </w:rPr>
+        <w:t>O</w:t>
+      </w:r>
+      <w:r>
+        <w:rPr>
+          <w:sz w:val="20"/>
+          <w:szCs w:val="20"/>
+        </w:rPr>
+        <w:t>ften research is presented without mentioning th</w:t>
+      </w:r>
+      <w:r>
+        <w:rPr>
+          <w:sz w:val="20"/>
+          <w:szCs w:val="20"/>
+        </w:rPr>
+        <w:t xml:space="preserve">e rigorous </w:t>
+      </w:r>
+      <w:r>
+        <w:rPr>
+          <w:sz w:val="20"/>
+          <w:szCs w:val="20"/>
+        </w:rPr>
+        <w:t>mental</w:t>
+      </w:r>
+      <w:r>
+        <w:rPr>
+          <w:sz w:val="20"/>
+          <w:szCs w:val="20"/>
+        </w:rPr>
+        <w:t xml:space="preserve"> fortitude, the exhaustive emotional toll, the epic strain </w:t>
+      </w:r>
+      <w:r>
+        <w:rPr>
+          <w:sz w:val="20"/>
+          <w:szCs w:val="20"/>
+        </w:rPr>
+        <w:t>on life</w:t>
+      </w:r>
+      <w:r>
+        <w:rPr>
+          <w:sz w:val="20"/>
+          <w:szCs w:val="20"/>
+        </w:rPr>
+        <w:t xml:space="preserve"> that </w:t>
+      </w:r>
+      <w:r>
+        <w:rPr>
+          <w:sz w:val="20"/>
+          <w:szCs w:val="20"/>
+        </w:rPr>
+        <w:t>it took to succeed.</w:t>
+      </w:r>
+      <w:r>
+        <w:rPr>
+          <w:sz w:val="20"/>
+          <w:szCs w:val="20"/>
+        </w:rPr>
+        <w:t xml:space="preserve"> </w:t>
+      </w:r>
+      <w:proofErr w:type="spellStart"/>
+      <w:r>
+        <w:rPr>
+          <w:sz w:val="20"/>
+          <w:szCs w:val="20"/>
+        </w:rPr>
+        <w:t>Continously</w:t>
+      </w:r>
+      <w:proofErr w:type="spellEnd"/>
+      <w:r>
+        <w:rPr>
+          <w:sz w:val="20"/>
+          <w:szCs w:val="20"/>
+        </w:rPr>
+        <w:t xml:space="preserve"> reaching for the next best thing, but rarely investing my time to appreciate. </w:t>
+      </w:r>
+    </w:p>
+    <w:p>
+      <w:pPr>
+        <w:jc w:val="both"/>
+        <w:rPr>
+          <w:sz w:val="20"/>
+          <w:szCs w:val="20"/>
+        </w:rPr>
+      </w:pPr>
+      <w:r>
+        <w:rPr>
+          <w:sz w:val="20"/>
+          <w:szCs w:val="20"/>
+        </w:rPr>
+        <w:t xml:space="preserve">Sonder: the realization that everyone has a life as real and full as </w:t>
       </w:r>
       <w:proofErr w:type="gramStart"/>
       <w:r>
@@ -173,7 +609,7 @@
           <w:sz w:val="20"/>
           <w:szCs w:val="20"/>
         </w:rPr>
-        <w:t>weddings</w:t>
+        <w:t>your</w:t>
       </w:r>
       <w:proofErr w:type="gramEnd"/>
       <w:r>
@@ -181,7 +617,70 @@
           <w:sz w:val="20"/>
           <w:szCs w:val="20"/>
         </w:rPr>
-        <w:t xml:space="preserve"> and other </w:t>
+        <w:t xml:space="preserve"> own.</w:t>
+      </w:r>
+      <w:r>
+        <w:rPr>
+          <w:sz w:val="20"/>
+          <w:szCs w:val="20"/>
+        </w:rPr>
+        <w:t xml:space="preserve"> </w:t>
+      </w:r>
+      <w:r>
+        <w:rPr>
+          <w:sz w:val="20"/>
+          <w:szCs w:val="20"/>
+        </w:rPr>
+        <w:t xml:space="preserve">It’s one of my favorite words, expressing a reminder of how connected we are as humans, going through our own emotions, figuring out our lives as we go. </w:t>
+      </w:r>
+      <w:r>
+        <w:rPr>
+          <w:sz w:val="20"/>
+          <w:szCs w:val="20"/>
+        </w:rPr>
+        <w:t>10 years from now, I’m not sure how I’ll feel about graduate school. 7</w:t>
+      </w:r>
+      <w:r>
+        <w:rPr>
+          <w:sz w:val="20"/>
+          <w:szCs w:val="20"/>
+        </w:rPr>
+        <w:t xml:space="preserve"> whole</w:t>
+      </w:r>
+      <w:r>
+        <w:rPr>
+          <w:sz w:val="20"/>
+          <w:szCs w:val="20"/>
+        </w:rPr>
+        <w:t xml:space="preserve"> years.</w:t>
+      </w:r>
+      <w:r>
+        <w:rPr>
+          <w:sz w:val="20"/>
+          <w:szCs w:val="20"/>
+        </w:rPr>
+        <w:t xml:space="preserve"> </w:t>
+      </w:r>
+      <w:r>
+        <w:rPr>
+          <w:sz w:val="20"/>
+          <w:szCs w:val="20"/>
+        </w:rPr>
+        <w:t xml:space="preserve">A project that brought me deeper into the niches of science than I ever thought I could go. What is van der Waals packing anyways? This miniscule attractive force that relies on the periphery of atoms in space. Investigating subatomic interactions within both theoretical and physical </w:t>
+      </w:r>
+      <w:r>
+        <w:rPr>
+          <w:sz w:val="20"/>
+          <w:szCs w:val="20"/>
+        </w:rPr>
+        <w:t>experimentation and</w:t>
+      </w:r>
+      <w:r>
+        <w:rPr>
+          <w:sz w:val="20"/>
+          <w:szCs w:val="20"/>
+        </w:rPr>
+        <w:t xml:space="preserve"> making sense of the results. And here, finally at the end, realizing that my thesis is a translation of my findings that this superficially nanoscopic (it’s </w:t>
       </w:r>
       <w:proofErr w:type="gramStart"/>
       <w:r>
@@ -189,7 +688,7 @@
           <w:sz w:val="20"/>
           <w:szCs w:val="20"/>
         </w:rPr>
-        <w:t>life changing</w:t>
+        <w:t>actually smaller</w:t>
       </w:r>
       <w:proofErr w:type="gramEnd"/>
       <w:r>
@@ -197,63 +696,14 @@
           <w:sz w:val="20"/>
           <w:szCs w:val="20"/>
         </w:rPr>
-        <w:t xml:space="preserve"> moments in the lives of those around me. I’ve willingly put myself through this experience because of how big this opportunity feels to me: </w:t>
-      </w:r>
-      <w:r>
-        <w:rPr>
-          <w:sz w:val="20"/>
-          <w:szCs w:val="20"/>
-        </w:rPr>
-        <w:t xml:space="preserve">I’ll be </w:t>
-      </w:r>
-      <w:r>
-        <w:rPr>
-          <w:sz w:val="20"/>
-          <w:szCs w:val="20"/>
-        </w:rPr>
-        <w:t>the first person in my family to receive a PhD, in a field as prestigious as science</w:t>
-      </w:r>
-      <w:r>
-        <w:rPr>
-          <w:sz w:val="20"/>
-          <w:szCs w:val="20"/>
-        </w:rPr>
-        <w:t xml:space="preserve">. I recognize how </w:t>
-      </w:r>
-      <w:r>
-        <w:rPr>
-          <w:sz w:val="20"/>
-          <w:szCs w:val="20"/>
-        </w:rPr>
-        <w:t>important</w:t>
-      </w:r>
-      <w:r>
-        <w:rPr>
-          <w:sz w:val="20"/>
-          <w:szCs w:val="20"/>
-        </w:rPr>
-        <w:t xml:space="preserve"> a</w:t>
-      </w:r>
-      <w:r>
-        <w:rPr>
-          <w:sz w:val="20"/>
-          <w:szCs w:val="20"/>
-        </w:rPr>
-        <w:t xml:space="preserve">n opportunity </w:t>
-      </w:r>
-      <w:r>
-        <w:rPr>
-          <w:sz w:val="20"/>
-          <w:szCs w:val="20"/>
-        </w:rPr>
-        <w:t xml:space="preserve">it is </w:t>
-      </w:r>
-      <w:r>
-        <w:rPr>
-          <w:sz w:val="20"/>
-          <w:szCs w:val="20"/>
-        </w:rPr>
-        <w:t xml:space="preserve">to become another minority in a field that is still growing in diversity. </w:t>
+        <w:t>!</w:t>
+      </w:r>
+      <w:r>
+        <w:rPr>
+          <w:sz w:val="20"/>
+          <w:szCs w:val="20"/>
+        </w:rPr>
+        <w:t xml:space="preserve">) force has on membrane protein folding and association. Discovery and novelty are extremely difficult to quantify. </w:t>
       </w:r>
     </w:p>
     <w:p>
@@ -264,63 +714,13 @@
           <w:szCs w:val="20"/>
         </w:rPr>
       </w:pPr>
-      <w:r>
-        <w:rPr>
-          <w:sz w:val="20"/>
-          <w:szCs w:val="20"/>
-        </w:rPr>
-        <w:t xml:space="preserve">10 years from now, I’m not sure how I’ll feel about graduate school. 7 </w:t>
-      </w:r>
-      <w:r>
-        <w:rPr>
-          <w:sz w:val="20"/>
-          <w:szCs w:val="20"/>
-        </w:rPr>
-        <w:t xml:space="preserve">whole </w:t>
-      </w:r>
-      <w:r>
-        <w:rPr>
-          <w:sz w:val="20"/>
-          <w:szCs w:val="20"/>
-        </w:rPr>
-        <w:t>years.</w:t>
-      </w:r>
-      <w:r>
-        <w:rPr>
-          <w:sz w:val="20"/>
-          <w:szCs w:val="20"/>
-        </w:rPr>
-        <w:t xml:space="preserve"> </w:t>
-      </w:r>
-      <w:r>
-        <w:rPr>
-          <w:sz w:val="20"/>
-          <w:szCs w:val="20"/>
-        </w:rPr>
-        <w:t>1/4</w:t>
-      </w:r>
-      <w:r>
-        <w:rPr>
-          <w:sz w:val="20"/>
-          <w:szCs w:val="20"/>
-          <w:vertAlign w:val="superscript"/>
-        </w:rPr>
-        <w:t>th</w:t>
-      </w:r>
-      <w:r>
-        <w:rPr>
-          <w:sz w:val="20"/>
-          <w:szCs w:val="20"/>
-        </w:rPr>
-        <w:t xml:space="preserve"> of my life. A project that brought me deeper into the niches of science than I ever thought I could go. What is van der Waals packing anyways? This miniscule attractive force that relies on the periphery of atoms in space. Investigating subatomic interactions within both theoretical and physical </w:t>
-      </w:r>
       <w:proofErr w:type="gramStart"/>
       <w:r>
         <w:rPr>
           <w:sz w:val="20"/>
           <w:szCs w:val="20"/>
         </w:rPr>
-        <w:t>experimentation, and</w:t>
+        <w:t>So</w:t>
       </w:r>
       <w:proofErr w:type="gramEnd"/>
       <w:r>
@@ -328,23 +728,7 @@
           <w:sz w:val="20"/>
           <w:szCs w:val="20"/>
         </w:rPr>
-        <w:t xml:space="preserve"> making sense of the results. And here, finally at the end, realizing that my thesis is a translation of my findings that this superficially nanoscopic (it’s </w:t>
-      </w:r>
-      <w:proofErr w:type="gramStart"/>
-      <w:r>
-        <w:rPr>
-          <w:sz w:val="20"/>
-          <w:szCs w:val="20"/>
-        </w:rPr>
-        <w:t>actually smaller</w:t>
-      </w:r>
-      <w:proofErr w:type="gramEnd"/>
-      <w:r>
-        <w:rPr>
-          <w:sz w:val="20"/>
-          <w:szCs w:val="20"/>
-        </w:rPr>
-        <w:t xml:space="preserve">) force has on membrane protein folding and association. Discovery and novelty are extremely difficult to quantify. </w:t>
+        <w:t xml:space="preserve"> what does it mean to become an arbiter of this seemingly immeasurable and imponderable academic knowledge?</w:t>
       </w:r>
     </w:p>
     <w:p>
@@ -360,390 +744,7 @@
           <w:sz w:val="20"/>
           <w:szCs w:val="20"/>
         </w:rPr>
-        <w:t xml:space="preserve">The rest of the thesis is research and work, but when I saw the opportunity to write a chapter about “the parts of the story of science that don’t get told in scientific publication”, I </w:t>
-      </w:r>
-      <w:r>
-        <w:rPr>
-          <w:sz w:val="20"/>
-          <w:szCs w:val="20"/>
-        </w:rPr>
-        <w:t>was</w:t>
-      </w:r>
-      <w:r>
-        <w:rPr>
-          <w:sz w:val="20"/>
-          <w:szCs w:val="20"/>
-        </w:rPr>
-        <w:t xml:space="preserve"> compelled</w:t>
-      </w:r>
-      <w:r>
-        <w:rPr>
-          <w:sz w:val="20"/>
-          <w:szCs w:val="20"/>
-        </w:rPr>
-        <w:t xml:space="preserve"> to develop a creative way to share more of the personal struggles that PhD students can experience.</w:t>
-      </w:r>
-    </w:p>
-    <w:p>
-      <w:pPr>
-        <w:jc w:val="both"/>
-        <w:rPr>
-          <w:sz w:val="20"/>
-          <w:szCs w:val="20"/>
-        </w:rPr>
-      </w:pPr>
-      <w:r>
-        <w:rPr>
-          <w:sz w:val="20"/>
-          <w:szCs w:val="20"/>
-        </w:rPr>
-        <w:t>Committing to becoming an expert</w:t>
-      </w:r>
-      <w:r>
-        <w:rPr>
-          <w:sz w:val="20"/>
-          <w:szCs w:val="20"/>
-        </w:rPr>
-        <w:t>, to become someone at the pinnacle</w:t>
-      </w:r>
-      <w:r>
-        <w:rPr>
-          <w:sz w:val="20"/>
-          <w:szCs w:val="20"/>
-        </w:rPr>
-        <w:t xml:space="preserve"> of learning how to learn, is a … daunting task. Early on in my PhD career, my advisor challenged me: know what you don’t know. And it’s worked: I’ve finished my research, discovered something novel, and </w:t>
-      </w:r>
-      <w:r>
-        <w:rPr>
-          <w:sz w:val="20"/>
-          <w:szCs w:val="20"/>
-        </w:rPr>
-        <w:t xml:space="preserve">am </w:t>
-      </w:r>
-      <w:r>
-        <w:rPr>
-          <w:sz w:val="20"/>
-          <w:szCs w:val="20"/>
-        </w:rPr>
-        <w:t xml:space="preserve">working to </w:t>
-      </w:r>
-      <w:r>
-        <w:rPr>
-          <w:sz w:val="20"/>
-          <w:szCs w:val="20"/>
-        </w:rPr>
-        <w:t xml:space="preserve">publish my research to put down </w:t>
-      </w:r>
-      <w:r>
-        <w:rPr>
-          <w:sz w:val="20"/>
-          <w:szCs w:val="20"/>
-        </w:rPr>
-        <w:t xml:space="preserve">my infinitesimally small </w:t>
-      </w:r>
-      <w:r>
-        <w:rPr>
-          <w:sz w:val="20"/>
-          <w:szCs w:val="20"/>
-        </w:rPr>
-        <w:t xml:space="preserve">stamp </w:t>
-      </w:r>
-      <w:r>
-        <w:rPr>
-          <w:sz w:val="20"/>
-          <w:szCs w:val="20"/>
-        </w:rPr>
-        <w:t xml:space="preserve">in history. </w:t>
-      </w:r>
-    </w:p>
-    <w:p>
-      <w:pPr>
-        <w:jc w:val="both"/>
-        <w:rPr>
-          <w:sz w:val="20"/>
-          <w:szCs w:val="20"/>
-        </w:rPr>
-      </w:pPr>
-      <w:r>
-        <w:rPr>
-          <w:sz w:val="20"/>
-          <w:szCs w:val="20"/>
-        </w:rPr>
-        <w:t>M</w:t>
-      </w:r>
-      <w:r>
-        <w:rPr>
-          <w:sz w:val="20"/>
-          <w:szCs w:val="20"/>
-        </w:rPr>
-        <w:t>y PhD</w:t>
-      </w:r>
-      <w:r>
-        <w:rPr>
-          <w:sz w:val="20"/>
-          <w:szCs w:val="20"/>
-        </w:rPr>
-        <w:t xml:space="preserve"> </w:t>
-      </w:r>
-      <w:r>
-        <w:rPr>
-          <w:sz w:val="20"/>
-          <w:szCs w:val="20"/>
-        </w:rPr>
-        <w:t xml:space="preserve">wasn’t straight forward. </w:t>
-      </w:r>
-      <w:r>
-        <w:rPr>
-          <w:sz w:val="20"/>
-          <w:szCs w:val="20"/>
-        </w:rPr>
-        <w:t>It was a journe</w:t>
-      </w:r>
-      <w:r>
-        <w:rPr>
-          <w:sz w:val="20"/>
-          <w:szCs w:val="20"/>
-        </w:rPr>
-        <w:t xml:space="preserve">y, learning step by step bits of knowledge about cell membranes and biophysical forces. But I’ve </w:t>
-      </w:r>
-      <w:r>
-        <w:rPr>
-          <w:sz w:val="20"/>
-          <w:szCs w:val="20"/>
-        </w:rPr>
-        <w:t>learned much more than just science</w:t>
-      </w:r>
-      <w:r>
-        <w:rPr>
-          <w:sz w:val="20"/>
-          <w:szCs w:val="20"/>
-        </w:rPr>
-        <w:t>, trekked through feelings of …, and</w:t>
-      </w:r>
-      <w:r>
-        <w:rPr>
-          <w:sz w:val="20"/>
-          <w:szCs w:val="20"/>
-        </w:rPr>
-        <w:t xml:space="preserve"> currently learning how much my research has </w:t>
-      </w:r>
-      <w:r>
-        <w:rPr>
-          <w:sz w:val="20"/>
-          <w:szCs w:val="20"/>
-        </w:rPr>
-        <w:t xml:space="preserve">taught </w:t>
-      </w:r>
-      <w:r>
-        <w:rPr>
-          <w:sz w:val="20"/>
-          <w:szCs w:val="20"/>
-        </w:rPr>
-        <w:t xml:space="preserve">me </w:t>
-      </w:r>
-      <w:r>
-        <w:rPr>
-          <w:sz w:val="20"/>
-          <w:szCs w:val="20"/>
-        </w:rPr>
-        <w:t xml:space="preserve">about my mental health. </w:t>
-      </w:r>
-    </w:p>
-    <w:p>
-      <w:pPr>
-        <w:jc w:val="both"/>
-        <w:rPr>
-          <w:sz w:val="20"/>
-          <w:szCs w:val="20"/>
-        </w:rPr>
-      </w:pPr>
-      <w:r>
-        <w:rPr>
-          <w:sz w:val="20"/>
-          <w:szCs w:val="20"/>
-        </w:rPr>
-        <w:t xml:space="preserve">Like </w:t>
-      </w:r>
-      <w:r>
-        <w:rPr>
-          <w:sz w:val="20"/>
-          <w:szCs w:val="20"/>
-        </w:rPr>
-        <w:t>many other students before me, I’ve struggled mightily with my mental</w:t>
-      </w:r>
-      <w:r>
-        <w:rPr>
-          <w:sz w:val="20"/>
-          <w:szCs w:val="20"/>
-        </w:rPr>
-        <w:t>. I know that I’m not alone in my struggles. I’m quite fortunate to be in graduate school, being paid to learn, and …. But all the same my mental health has …. And I’m glad/fortunate/… to be able to share a transparent view of my</w:t>
-      </w:r>
-      <w:r>
-        <w:rPr>
-          <w:sz w:val="20"/>
-          <w:szCs w:val="20"/>
-        </w:rPr>
-        <w:t xml:space="preserve"> graduate school experience</w:t>
-      </w:r>
-      <w:r>
-        <w:rPr>
-          <w:sz w:val="20"/>
-          <w:szCs w:val="20"/>
-        </w:rPr>
-        <w:t>, all the while becoming …</w:t>
-      </w:r>
-    </w:p>
-    <w:p>
-      <w:pPr>
-        <w:jc w:val="both"/>
-        <w:rPr>
-          <w:sz w:val="20"/>
-          <w:szCs w:val="20"/>
-        </w:rPr>
-      </w:pPr>
-      <w:r>
-        <w:rPr>
-          <w:sz w:val="20"/>
-          <w:szCs w:val="20"/>
-        </w:rPr>
-        <w:t>Sonder:</w:t>
-      </w:r>
-      <w:r>
-        <w:rPr>
-          <w:sz w:val="20"/>
-          <w:szCs w:val="20"/>
-        </w:rPr>
-        <w:t xml:space="preserve"> </w:t>
-      </w:r>
-      <w:r>
-        <w:rPr>
-          <w:sz w:val="20"/>
-          <w:szCs w:val="20"/>
-        </w:rPr>
-        <w:t xml:space="preserve">the realization that everyone has a life as real and full as </w:t>
-      </w:r>
-      <w:proofErr w:type="gramStart"/>
-      <w:r>
-        <w:rPr>
-          <w:sz w:val="20"/>
-          <w:szCs w:val="20"/>
-        </w:rPr>
-        <w:t>your</w:t>
-      </w:r>
-      <w:proofErr w:type="gramEnd"/>
-      <w:r>
-        <w:rPr>
-          <w:sz w:val="20"/>
-          <w:szCs w:val="20"/>
-        </w:rPr>
-        <w:t xml:space="preserve"> own. </w:t>
-      </w:r>
-      <w:r>
-        <w:rPr>
-          <w:sz w:val="20"/>
-          <w:szCs w:val="20"/>
-        </w:rPr>
-        <w:t>It’s one of my favorite words, express</w:t>
-      </w:r>
-      <w:r>
-        <w:rPr>
-          <w:sz w:val="20"/>
-          <w:szCs w:val="20"/>
-        </w:rPr>
-        <w:t xml:space="preserve">ing a reminder of how connected we are as humans, going through our own emotions, figuring out our lives as we go. </w:t>
-      </w:r>
-      <w:r>
-        <w:rPr>
-          <w:sz w:val="20"/>
-          <w:szCs w:val="20"/>
-        </w:rPr>
-        <w:t xml:space="preserve">I write this chapter to </w:t>
-      </w:r>
-      <w:r>
-        <w:rPr>
-          <w:sz w:val="20"/>
-          <w:szCs w:val="20"/>
-        </w:rPr>
-        <w:t>… (share perceived experience)</w:t>
-      </w:r>
-      <w:r>
-        <w:rPr>
-          <w:sz w:val="20"/>
-          <w:szCs w:val="20"/>
-        </w:rPr>
-        <w:t xml:space="preserve"> anyone who has ever felt inadequate, who has suffered from imposter syndrome, and who throughout failure nearly gave up. This chapter highlights my journey into a world of knowledge that I never </w:t>
-      </w:r>
-      <w:r>
-        <w:rPr>
-          <w:sz w:val="20"/>
-          <w:szCs w:val="20"/>
-        </w:rPr>
-        <w:t>dreamed</w:t>
-      </w:r>
-      <w:r>
-        <w:rPr>
-          <w:sz w:val="20"/>
-          <w:szCs w:val="20"/>
-        </w:rPr>
-        <w:t xml:space="preserve"> </w:t>
-      </w:r>
-      <w:r>
-        <w:rPr>
-          <w:sz w:val="20"/>
-          <w:szCs w:val="20"/>
-        </w:rPr>
-        <w:t xml:space="preserve">to </w:t>
-      </w:r>
-      <w:r>
-        <w:rPr>
-          <w:sz w:val="20"/>
-          <w:szCs w:val="20"/>
-        </w:rPr>
-        <w:t>have the opportunity to take</w:t>
-      </w:r>
-      <w:r>
-        <w:rPr>
-          <w:sz w:val="20"/>
-          <w:szCs w:val="20"/>
-        </w:rPr>
-        <w:t xml:space="preserve">, and the </w:t>
-      </w:r>
-      <w:proofErr w:type="gramStart"/>
-      <w:r>
-        <w:rPr>
-          <w:sz w:val="20"/>
-          <w:szCs w:val="20"/>
-        </w:rPr>
-        <w:t>…(</w:t>
-      </w:r>
-      <w:proofErr w:type="gramEnd"/>
-      <w:r>
-        <w:rPr>
-          <w:sz w:val="20"/>
-          <w:szCs w:val="20"/>
-        </w:rPr>
-        <w:t>flowery way to say mental health journey)</w:t>
-      </w:r>
-      <w:r>
-        <w:rPr>
-          <w:sz w:val="20"/>
-          <w:szCs w:val="20"/>
-        </w:rPr>
-        <w:t xml:space="preserve">. </w:t>
-      </w:r>
-      <w:r>
-        <w:rPr>
-          <w:sz w:val="20"/>
-          <w:szCs w:val="20"/>
-        </w:rPr>
-        <w:t>I hope it gives you some perspective on</w:t>
-      </w:r>
-      <w:r>
-        <w:rPr>
-          <w:sz w:val="20"/>
-          <w:szCs w:val="20"/>
-        </w:rPr>
-        <w:t xml:space="preserve"> how pushing yourself the </w:t>
+        <w:t xml:space="preserve">Thank you to </w:t>
       </w:r>
       <w:proofErr w:type="spellStart"/>
       <w:r>
@@ -751,7 +752,7 @@
           <w:sz w:val="20"/>
           <w:szCs w:val="20"/>
         </w:rPr>
-        <w:t>the</w:t>
+        <w:t>SciFun</w:t>
       </w:r>
       <w:proofErr w:type="spellEnd"/>
       <w:r>
@@ -759,81 +760,56 @@
           <w:sz w:val="20"/>
           <w:szCs w:val="20"/>
         </w:rPr>
-        <w:t xml:space="preserve"> boundary of knowledge can </w:t>
-      </w:r>
-      <w:proofErr w:type="gramStart"/>
-      <w:r>
-        <w:rPr>
-          <w:sz w:val="20"/>
-          <w:szCs w:val="20"/>
-        </w:rPr>
-        <w:t>…(</w:t>
-      </w:r>
-      <w:proofErr w:type="gramEnd"/>
-      <w:r>
-        <w:rPr>
-          <w:sz w:val="20"/>
-          <w:szCs w:val="20"/>
-        </w:rPr>
-        <w:t>another way to say tiring mental health journey)</w:t>
-      </w:r>
-      <w:r>
-        <w:rPr>
-          <w:sz w:val="20"/>
-          <w:szCs w:val="20"/>
-        </w:rPr>
-        <w:t xml:space="preserve"> process </w:t>
-      </w:r>
-      <w:r>
-        <w:rPr>
-          <w:sz w:val="20"/>
-          <w:szCs w:val="20"/>
-        </w:rPr>
-        <w:t xml:space="preserve">of </w:t>
-      </w:r>
-      <w:r>
-        <w:rPr>
-          <w:sz w:val="20"/>
-          <w:szCs w:val="20"/>
-        </w:rPr>
-        <w:t>becom</w:t>
-      </w:r>
-      <w:r>
-        <w:rPr>
-          <w:sz w:val="20"/>
-          <w:szCs w:val="20"/>
-        </w:rPr>
-        <w:t>ing</w:t>
-      </w:r>
-      <w:r>
-        <w:rPr>
-          <w:sz w:val="20"/>
-          <w:szCs w:val="20"/>
-        </w:rPr>
-        <w:t xml:space="preserve"> an expert</w:t>
-      </w:r>
-      <w:r>
-        <w:rPr>
-          <w:sz w:val="20"/>
-          <w:szCs w:val="20"/>
-        </w:rPr>
-        <w:t xml:space="preserve"> in learning.</w:t>
-      </w:r>
-    </w:p>
-    <w:p>
-      <w:pPr>
-        <w:jc w:val="both"/>
-        <w:rPr>
-          <w:sz w:val="20"/>
-          <w:szCs w:val="20"/>
-        </w:rPr>
-      </w:pPr>
-      <w:r>
-        <w:rPr>
-          <w:sz w:val="20"/>
-          <w:szCs w:val="20"/>
-        </w:rPr>
-        <w:t xml:space="preserve">Thank you to </w:t>
+        <w:t xml:space="preserve">, </w:t>
+      </w:r>
+      <w:r>
+        <w:rPr>
+          <w:sz w:val="20"/>
+          <w:szCs w:val="20"/>
+        </w:rPr>
+        <w:t>Wisconsin Initiative for Science Literacy (WISL), and WISL staff</w:t>
+      </w:r>
+      <w:r>
+        <w:rPr>
+          <w:sz w:val="20"/>
+          <w:szCs w:val="20"/>
+        </w:rPr>
+        <w:t xml:space="preserve"> for allowing me this opportunity to </w:t>
+      </w:r>
+      <w:r>
+        <w:rPr>
+          <w:sz w:val="20"/>
+          <w:szCs w:val="20"/>
+        </w:rPr>
+        <w:t xml:space="preserve">write and share </w:t>
+      </w:r>
+      <w:r>
+        <w:rPr>
+          <w:sz w:val="20"/>
+          <w:szCs w:val="20"/>
+        </w:rPr>
+        <w:t>these transparent</w:t>
+      </w:r>
+      <w:r>
+        <w:rPr>
+          <w:sz w:val="20"/>
+          <w:szCs w:val="20"/>
+        </w:rPr>
+        <w:t xml:space="preserve"> reflections on my PhD.</w:t>
+      </w:r>
+      <w:r>
+        <w:rPr>
+          <w:sz w:val="20"/>
+          <w:szCs w:val="20"/>
+        </w:rPr>
+        <w:t xml:space="preserve"> Thank you to </w:t>
+      </w:r>
+      <w:r>
+        <w:rPr>
+          <w:sz w:val="20"/>
+          <w:szCs w:val="20"/>
+        </w:rPr>
+        <w:t xml:space="preserve">Professor Bassam </w:t>
       </w:r>
       <w:proofErr w:type="spellStart"/>
       <w:r>
@@ -841,7 +817,7 @@
           <w:sz w:val="20"/>
           <w:szCs w:val="20"/>
         </w:rPr>
-        <w:t>SciFun</w:t>
+        <w:t>Shakhashiri</w:t>
       </w:r>
       <w:proofErr w:type="spellEnd"/>
       <w:r>
@@ -849,65 +825,77 @@
           <w:sz w:val="20"/>
           <w:szCs w:val="20"/>
         </w:rPr>
-        <w:t xml:space="preserve">, WISL, and WISL staff, including Professor Bassam </w:t>
-      </w:r>
-      <w:proofErr w:type="spellStart"/>
-      <w:r>
-        <w:rPr>
-          <w:sz w:val="20"/>
-          <w:szCs w:val="20"/>
-        </w:rPr>
-        <w:t>Shakhashiri</w:t>
-      </w:r>
-      <w:proofErr w:type="spellEnd"/>
-      <w:r>
-        <w:rPr>
-          <w:sz w:val="20"/>
-          <w:szCs w:val="20"/>
-        </w:rPr>
-        <w:t>, Cayce Osborne, and Elizabeth Reynolds, for the opportunity to write and share my reflections on my PhD. I’m extremely grateful to be able to reflect on these moments, and this wouldn’t have been possible without their help.</w:t>
-      </w:r>
-    </w:p>
-    <w:p>
-      <w:pPr>
-        <w:jc w:val="both"/>
-        <w:rPr>
-          <w:sz w:val="20"/>
-          <w:szCs w:val="20"/>
-        </w:rPr>
-      </w:pPr>
-      <w:proofErr w:type="gramStart"/>
-      <w:r>
-        <w:rPr>
-          <w:sz w:val="20"/>
-          <w:szCs w:val="20"/>
-        </w:rPr>
-        <w:lastRenderedPageBreak/>
-        <w:t>So</w:t>
-      </w:r>
-      <w:proofErr w:type="gramEnd"/>
-      <w:r>
-        <w:rPr>
-          <w:sz w:val="20"/>
-          <w:szCs w:val="20"/>
-        </w:rPr>
-        <w:t xml:space="preserve"> what does it mean to become an arbiter of this seemingly immeasurable and imponderable academic knowledge?</w:t>
-      </w:r>
-    </w:p>
-    <w:p>
-      <w:pPr>
-        <w:jc w:val="both"/>
-        <w:rPr>
-          <w:sz w:val="20"/>
-          <w:szCs w:val="20"/>
-        </w:rPr>
-      </w:pPr>
-      <w:r>
-        <w:rPr>
-          <w:sz w:val="20"/>
-          <w:szCs w:val="20"/>
-        </w:rPr>
-        <w:t>I don’t have the answer right now, but I do have the lessons I’ve learned along the way. And by preserving my experiences in writing, I’ll have the opportunity to reflect on these thoughts while considering the answer to that question in the future.</w:t>
+        <w:t>, Cayce Osborne, and Elizabeth Reynolds, for</w:t>
+      </w:r>
+      <w:r>
+        <w:rPr>
+          <w:sz w:val="20"/>
+          <w:szCs w:val="20"/>
+        </w:rPr>
+        <w:t xml:space="preserve"> </w:t>
+      </w:r>
+      <w:r>
+        <w:rPr>
+          <w:sz w:val="20"/>
+          <w:szCs w:val="20"/>
+        </w:rPr>
+        <w:t xml:space="preserve">helping me to develop and analogize the bits of science included in here! </w:t>
+      </w:r>
+      <w:r>
+        <w:rPr>
+          <w:sz w:val="20"/>
+          <w:szCs w:val="20"/>
+        </w:rPr>
+        <w:t>helping me to</w:t>
+      </w:r>
+      <w:r>
+        <w:rPr>
+          <w:sz w:val="20"/>
+          <w:szCs w:val="20"/>
+        </w:rPr>
+        <w:t xml:space="preserve"> </w:t>
+      </w:r>
+      <w:r>
+        <w:rPr>
+          <w:sz w:val="20"/>
+          <w:szCs w:val="20"/>
+        </w:rPr>
+        <w:t xml:space="preserve">fine tune my drafts for </w:t>
+      </w:r>
+      <w:r>
+        <w:rPr>
+          <w:sz w:val="20"/>
+          <w:szCs w:val="20"/>
+        </w:rPr>
+        <w:t>the inclusion in this thesis</w:t>
+      </w:r>
+      <w:r>
+        <w:rPr>
+          <w:sz w:val="20"/>
+          <w:szCs w:val="20"/>
+        </w:rPr>
+        <w:t>, critiquing</w:t>
+      </w:r>
+      <w:r>
+        <w:rPr>
+          <w:sz w:val="20"/>
+          <w:szCs w:val="20"/>
+        </w:rPr>
+        <w:t xml:space="preserve">! And thank you to my friends for sharing their thoughts and insights and helping me to put something coherent and hopefully interesting together: </w:t>
+      </w:r>
+      <w:r>
+        <w:rPr>
+          <w:sz w:val="20"/>
+          <w:szCs w:val="20"/>
+        </w:rPr>
+        <w:t>Diego Lanao</w:t>
+      </w:r>
+      <w:r>
+        <w:rPr>
+          <w:sz w:val="20"/>
+          <w:szCs w:val="20"/>
+        </w:rPr>
+        <w:t xml:space="preserve">, I truly cannot thank you enough for the help! </w:t>
       </w:r>
     </w:p>
     <w:p>
@@ -924,46 +912,6 @@
         </w:rPr>
         <w:t>Thanks again for reading, and best of luck on whatever journey you are currently facing. Sending love and good vibes your way :D.</w:t>
       </w:r>
-    </w:p>
-    <w:p>
-      <w:pPr>
-        <w:rPr>
-          <w:sz w:val="20"/>
-          <w:szCs w:val="20"/>
-        </w:rPr>
-      </w:pPr>
-    </w:p>
-    <w:p>
-      <w:pPr>
-        <w:rPr>
-          <w:sz w:val="20"/>
-          <w:szCs w:val="20"/>
-        </w:rPr>
-      </w:pPr>
-    </w:p>
-    <w:p>
-      <w:pPr>
-        <w:rPr>
-          <w:sz w:val="20"/>
-          <w:szCs w:val="20"/>
-        </w:rPr>
-      </w:pPr>
-    </w:p>
-    <w:p>
-      <w:pPr>
-        <w:rPr>
-          <w:sz w:val="20"/>
-          <w:szCs w:val="20"/>
-        </w:rPr>
-      </w:pPr>
-    </w:p>
-    <w:p>
-      <w:pPr>
-        <w:rPr>
-          <w:sz w:val="20"/>
-          <w:szCs w:val="20"/>
-        </w:rPr>
-      </w:pPr>
     </w:p>
     <w:p>
       <w:pPr>
@@ -1539,7 +1487,6 @@
           <w:sz w:val="20"/>
           <w:szCs w:val="20"/>
         </w:rPr>
-        <w:lastRenderedPageBreak/>
         <w:t>And some words that don’t make it in but are fun anyways</w:t>
       </w:r>
       <w:r>
@@ -1655,6 +1602,7 @@
         </w:tabs>
       </w:pPr>
       <w:r>
+        <w:lastRenderedPageBreak/>
         <w:t>Lessons from my PhD</w:t>
       </w:r>
     </w:p>
@@ -7827,7 +7775,7 @@
           <w:noProof/>
         </w:rPr>
         <w:drawing>
-          <wp:anchor distT="0" distB="0" distL="114300" distR="114300" simplePos="0" relativeHeight="251659776" behindDoc="0" locked="0" layoutInCell="1" allowOverlap="1" wp14:anchorId="1D90E0EF" wp14:editId="4A694EB7">
+          <wp:anchor distT="0" distB="0" distL="114300" distR="114300" simplePos="0" relativeHeight="251659776" behindDoc="0" locked="0" layoutInCell="1" allowOverlap="1" wp14:anchorId="1D90E0EF" wp14:editId="151CE333">
             <wp:simplePos x="0" y="0"/>
             <wp:positionH relativeFrom="margin">
               <wp:posOffset>3505200</wp:posOffset>

</xml_diff>